<commit_message>
Modified document and added Strech
</commit_message>
<xml_diff>
--- a/Documentation/VMS.docx
+++ b/Documentation/VMS.docx
@@ -1,204 +1,84 @@
 
 <file path=word/document.xml><?xml version="1.0" encoding="utf-8"?>
-<w:document xmlns:wpc="http://schemas.microsoft.com/office/word/2010/wordprocessingCanvas" xmlns:mc="http://schemas.openxmlformats.org/markup-compatibility/2006" xmlns:o="urn:schemas-microsoft-com:office:office" xmlns:r="http://schemas.openxmlformats.org/officeDocument/2006/relationships" xmlns:m="http://schemas.openxmlformats.org/officeDocument/2006/math" xmlns:v="urn:schemas-microsoft-com:vml" xmlns:wp14="http://schemas.microsoft.com/office/word/2010/wordprocessingDrawing" xmlns:wp="http://schemas.openxmlformats.org/drawingml/2006/wordprocessingDrawing" xmlns:w10="urn:schemas-microsoft-com:office:word" xmlns:w="http://schemas.openxmlformats.org/wordprocessingml/2006/main" xmlns:w14="http://schemas.microsoft.com/office/word/2010/wordml" xmlns:w15="http://schemas.microsoft.com/office/word/2012/wordml" xmlns:wpg="http://schemas.microsoft.com/office/word/2010/wordprocessingGroup" xmlns:wpi="http://schemas.microsoft.com/office/word/2010/wordprocessingInk" xmlns:wne="http://schemas.microsoft.com/office/word/2006/wordml" xmlns:wps="http://schemas.microsoft.com/office/word/2010/wordprocessingShape" mc:Ignorable="w14 w15 wp14">
+<w:document xmlns:wpc="http://schemas.microsoft.com/office/word/2010/wordprocessingCanvas" xmlns:cx="http://schemas.microsoft.com/office/drawing/2014/chartex" xmlns:cx1="http://schemas.microsoft.com/office/drawing/2015/9/8/chartex" xmlns:cx2="http://schemas.microsoft.com/office/drawing/2015/10/21/chartex" xmlns:cx3="http://schemas.microsoft.com/office/drawing/2016/5/9/chartex" xmlns:cx4="http://schemas.microsoft.com/office/drawing/2016/5/10/chartex" xmlns:cx5="http://schemas.microsoft.com/office/drawing/2016/5/11/chartex" xmlns:cx6="http://schemas.microsoft.com/office/drawing/2016/5/12/chartex" xmlns:cx7="http://schemas.microsoft.com/office/drawing/2016/5/13/chartex" xmlns:cx8="http://schemas.microsoft.com/office/drawing/2016/5/14/chartex" xmlns:mc="http://schemas.openxmlformats.org/markup-compatibility/2006" xmlns:aink="http://schemas.microsoft.com/office/drawing/2016/ink" xmlns:am3d="http://schemas.microsoft.com/office/drawing/2017/model3d" xmlns:o="urn:schemas-microsoft-com:office:office" xmlns:oel="http://schemas.microsoft.com/office/2019/extlst" xmlns:r="http://schemas.openxmlformats.org/officeDocument/2006/relationships" xmlns:m="http://schemas.openxmlformats.org/officeDocument/2006/math" xmlns:v="urn:schemas-microsoft-com:vml" xmlns:wp14="http://schemas.microsoft.com/office/word/2010/wordprocessingDrawing" xmlns:wp="http://schemas.openxmlformats.org/drawingml/2006/wordprocessingDrawing" xmlns:w10="urn:schemas-microsoft-com:office:word" xmlns:w="http://schemas.openxmlformats.org/wordprocessingml/2006/main" xmlns:w14="http://schemas.microsoft.com/office/word/2010/wordml" xmlns:w15="http://schemas.microsoft.com/office/word/2012/wordml" xmlns:w16cex="http://schemas.microsoft.com/office/word/2018/wordml/cex" xmlns:w16cid="http://schemas.microsoft.com/office/word/2016/wordml/cid" xmlns:w16="http://schemas.microsoft.com/office/word/2018/wordml" xmlns:w16sdtdh="http://schemas.microsoft.com/office/word/2020/wordml/sdtdatahash" xmlns:w16se="http://schemas.microsoft.com/office/word/2015/wordml/symex" xmlns:wpg="http://schemas.microsoft.com/office/word/2010/wordprocessingGroup" xmlns:wpi="http://schemas.microsoft.com/office/word/2010/wordprocessingInk" xmlns:wne="http://schemas.microsoft.com/office/word/2006/wordml" xmlns:wps="http://schemas.microsoft.com/office/word/2010/wordprocessingShape" mc:Ignorable="w14 w15 w16se w16cid w16 w16cex w16sdtdh wp14">
   <w:body>
-    <w:p xmlns:wp14="http://schemas.microsoft.com/office/word/2010/wordml" wp14:textId="2D895C9F">
-      <w:bookmarkStart w:name="_GoBack" w:id="0"/>
+    <w:p>
+      <w:r>
+        <w:t>Visitors Management Software</w:t>
+      </w:r>
+    </w:p>
+    <w:p>
+      <w:r>
+        <w:t>NZSE College is a leading provider of tertiary qualifications in IT and Business Technologies, Early Childhood Education, Health and Wellbeing, Security, Study and Career Preparation, and Vocational Pathways for Military Prep.</w:t>
+      </w:r>
+    </w:p>
+    <w:p>
+      <w:r>
+        <w:t>NZSE College is consistently being visited by any people who are interested in seeing and feeling what it is like to be on the campus and could become potential enrollees. Also, some contractors occasionally visit the campus to do some work, contractual obligations, or simply just to visit an employee.</w:t>
+      </w:r>
+    </w:p>
+    <w:p>
+      <w:r>
+        <w:t xml:space="preserve">Now, with New Zealand borders has re-opened, an in-flux of visitors are wanting to visit the </w:t>
+      </w:r>
+      <w:bookmarkStart w:id="0" w:name="_Int_9n5OFu3m"/>
+      <w:r>
+        <w:t>campus, staff,</w:t>
+      </w:r>
       <w:bookmarkEnd w:id="0"/>
       <w:r>
-        <w:rPr/>
-        <w:t>Visitors Management Software</w:t>
-      </w:r>
-    </w:p>
-    <w:p xmlns:wp14="http://schemas.microsoft.com/office/word/2010/wordml" wp14:textId="50F9F1F3">
-      <w:pPr>
-        <w:pStyle w:val="Normal"/>
-      </w:pPr>
-      <w:r>
-        <w:rPr/>
-        <w:t>NZSE College is a leading provider of tertiary qualifications in IT and Business Technologies, Early Childhood Education, Health and Wellbeing, Security, Study and Career Preparation, and Vocational Pathways for Military Prep.</w:t>
-      </w:r>
-    </w:p>
-    <w:p xmlns:wp14="http://schemas.microsoft.com/office/word/2010/wordml" wp14:textId="245067ED">
-      <w:pPr>
-        <w:pStyle w:val="Normal"/>
-      </w:pPr>
-      <w:r>
-        <w:rPr/>
-        <w:t xml:space="preserve">Founded in 2003, New Zealand Skills and Education College (NZSE College) is a leading provider of tertiary qualifications in IT and Business Technologies, Early Childhood Education, Healthcare, Security and Military Preparation. Our campuses </w:t>
-      </w:r>
-      <w:r>
-        <w:rPr/>
-        <w:t>are in</w:t>
-      </w:r>
-      <w:r>
-        <w:rPr/>
-        <w:t xml:space="preserve"> Auckland and Hamilton.</w:t>
-      </w:r>
-    </w:p>
-    <w:p xmlns:wp14="http://schemas.microsoft.com/office/word/2010/wordml" wp14:textId="02892AB3">
-      <w:pPr>
-        <w:pStyle w:val="Normal"/>
-      </w:pPr>
-      <w:r>
-        <w:rPr/>
-        <w:t xml:space="preserve">NZSE College is consistently being visited by any people who are interested </w:t>
-      </w:r>
-      <w:r>
-        <w:rPr/>
-        <w:t>in seeing</w:t>
-      </w:r>
-      <w:r>
-        <w:rPr/>
-        <w:t xml:space="preserve"> and </w:t>
-      </w:r>
-      <w:r>
-        <w:rPr/>
-        <w:t>feeling</w:t>
-      </w:r>
-      <w:r>
-        <w:rPr/>
-        <w:t xml:space="preserve"> what it is like to be on the campus and could become potential enrollees. Also, some contractors occasionally visit the campus to do some work, contractual obligations, or simply just to visit an employee.</w:t>
-      </w:r>
-    </w:p>
-    <w:p xmlns:wp14="http://schemas.microsoft.com/office/word/2010/wordml" wp14:textId="2ACBCA69">
-      <w:pPr>
-        <w:pStyle w:val="Normal"/>
-      </w:pPr>
-      <w:r>
-        <w:rPr/>
-        <w:t xml:space="preserve">Now, with New Zealand borders has re-opened, an in-flux of visitors are wanting to visit the </w:t>
-      </w:r>
-      <w:bookmarkStart w:name="_Int_9n5OFu3m" w:id="957184819"/>
-      <w:r>
-        <w:rPr/>
-        <w:t>campus, staff,</w:t>
-      </w:r>
-      <w:bookmarkEnd w:id="957184819"/>
-      <w:r>
-        <w:rPr/>
         <w:t xml:space="preserve"> and management </w:t>
       </w:r>
       <w:r>
-        <w:rPr/>
         <w:t xml:space="preserve">sometimes are missing some important meetings and </w:t>
       </w:r>
       <w:r>
-        <w:rPr/>
         <w:t xml:space="preserve">are having challenges to manage the surge of visitors. NZSE management wants to have a tool that </w:t>
       </w:r>
       <w:r>
-        <w:rPr/>
         <w:t xml:space="preserve">could help the organization track down visitors as well </w:t>
       </w:r>
       <w:r>
-        <w:rPr/>
         <w:t>as giving</w:t>
       </w:r>
       <w:r>
-        <w:rPr/>
         <w:t xml:space="preserve"> the staff notifications </w:t>
       </w:r>
       <w:r>
-        <w:rPr/>
         <w:t>via email so staff can meet the visitor in a timely manner.</w:t>
       </w:r>
     </w:p>
-    <w:p xmlns:wp14="http://schemas.microsoft.com/office/word/2010/wordml" wp14:textId="34B049F3">
-      <w:pPr>
-        <w:pStyle w:val="Normal"/>
-      </w:pPr>
-      <w:proofErr w:type="spellStart"/>
-      <w:r>
-        <w:rPr/>
-        <w:t>Te</w:t>
-      </w:r>
-      <w:proofErr w:type="spellEnd"/>
-      <w:r>
-        <w:rPr/>
-        <w:t xml:space="preserve">  Heke  IT is a software/web development company that </w:t>
-      </w:r>
-      <w:r>
-        <w:rPr/>
-        <w:t>provides</w:t>
-      </w:r>
-      <w:r>
-        <w:rPr/>
-        <w:t xml:space="preserve"> software and web </w:t>
-      </w:r>
-      <w:r>
-        <w:rPr/>
+    <w:p>
+      <w:r>
+        <w:t xml:space="preserve">Te  Heke  IT is a software/web development company that provides software and web </w:t>
+      </w:r>
+      <w:r>
         <w:t>solutions to</w:t>
       </w:r>
       <w:r>
-        <w:rPr/>
-        <w:t xml:space="preserve"> </w:t>
-      </w:r>
-      <w:r>
-        <w:rPr/>
-        <w:t xml:space="preserve">many small to medium sized companies. They have a team of three members who are well experienced </w:t>
-      </w:r>
-      <w:r>
-        <w:rPr/>
-        <w:t xml:space="preserve">in running IT projects to </w:t>
-      </w:r>
-      <w:r>
-        <w:rPr/>
-        <w:t>provide</w:t>
-      </w:r>
-      <w:r>
-        <w:rPr/>
-        <w:t xml:space="preserve"> high-quality solutions. </w:t>
-      </w:r>
-    </w:p>
-    <w:p xmlns:wp14="http://schemas.microsoft.com/office/word/2010/wordml" wp14:textId="5EE25CA5">
-      <w:pPr>
-        <w:pStyle w:val="Normal"/>
-      </w:pPr>
-      <w:r>
-        <w:rPr/>
-        <w:t xml:space="preserve"> </w:t>
-      </w:r>
-      <w:proofErr w:type="spellStart"/>
-      <w:r>
-        <w:rPr/>
-        <w:t>Te</w:t>
-      </w:r>
-      <w:proofErr w:type="spellEnd"/>
-      <w:r>
-        <w:rPr/>
-        <w:t xml:space="preserve"> Heke IT has been hired to make </w:t>
-      </w:r>
-      <w:r>
-        <w:rPr/>
+        <w:t xml:space="preserve"> many small to medium sized companies. They have a team of three members who are well experienced in running IT projects to provide high-quality solutions. </w:t>
+      </w:r>
+    </w:p>
+    <w:p>
+      <w:r>
+        <w:t xml:space="preserve"> Te Heke IT has been hired to make </w:t>
+      </w:r>
+      <w:r>
         <w:t>visitor</w:t>
       </w:r>
       <w:r>
-        <w:rPr/>
         <w:t xml:space="preserve"> management software</w:t>
       </w:r>
       <w:r>
-        <w:rPr/>
         <w:t xml:space="preserve"> or VMS</w:t>
       </w:r>
       <w:r>
-        <w:rPr/>
-        <w:t xml:space="preserve">. </w:t>
-      </w:r>
-      <w:r>
-        <w:rPr/>
-        <w:t>This system will be able to track and record all visiting activities.</w:t>
-      </w:r>
-      <w:r>
-        <w:rPr/>
-        <w:t xml:space="preserve"> The activities will include </w:t>
-      </w:r>
-      <w:r>
-        <w:rPr/>
+        <w:t xml:space="preserve">. This system will be able to track and record all visiting activities. The activities will include </w:t>
+      </w:r>
+      <w:r>
         <w:t>the following</w:t>
       </w:r>
       <w:r>
-        <w:rPr/>
         <w:t>.</w:t>
       </w:r>
     </w:p>
@@ -209,18 +89,14 @@
           <w:ilvl w:val="0"/>
           <w:numId w:val="1"/>
         </w:numPr>
-        <w:rPr/>
-      </w:pPr>
-      <w:r>
-        <w:rPr/>
+      </w:pPr>
+      <w:r>
         <w:t>Visitor</w:t>
       </w:r>
       <w:r>
-        <w:rPr/>
         <w:t xml:space="preserve"> registration</w:t>
       </w:r>
       <w:r>
-        <w:rPr/>
         <w:t xml:space="preserve"> to VMS</w:t>
       </w:r>
     </w:p>
@@ -231,18 +107,14 @@
           <w:ilvl w:val="0"/>
           <w:numId w:val="1"/>
         </w:numPr>
-        <w:rPr/>
-      </w:pPr>
-      <w:r>
-        <w:rPr/>
+      </w:pPr>
+      <w:r>
         <w:t xml:space="preserve">Visitors </w:t>
       </w:r>
       <w:r>
-        <w:rPr/>
         <w:t>need</w:t>
       </w:r>
       <w:r>
-        <w:rPr/>
         <w:t xml:space="preserve"> to login upon entering reception</w:t>
       </w:r>
     </w:p>
@@ -253,26 +125,20 @@
           <w:ilvl w:val="0"/>
           <w:numId w:val="1"/>
         </w:numPr>
-        <w:rPr/>
-      </w:pPr>
-      <w:r>
-        <w:rPr/>
+      </w:pPr>
+      <w:r>
         <w:t xml:space="preserve">Visitors </w:t>
       </w:r>
       <w:r>
-        <w:rPr/>
         <w:t>need</w:t>
       </w:r>
       <w:r>
-        <w:rPr/>
         <w:t xml:space="preserve"> to record details including full name, name of organization, mobile number, email address, </w:t>
       </w:r>
       <w:r>
-        <w:rPr/>
         <w:t>Car Rego (optional)</w:t>
       </w:r>
       <w:r>
-        <w:rPr/>
         <w:t>, person to meet with, type of meeting, and purpose of meeting.</w:t>
       </w:r>
     </w:p>
@@ -283,18 +149,14 @@
           <w:ilvl w:val="0"/>
           <w:numId w:val="1"/>
         </w:numPr>
-        <w:rPr/>
-      </w:pPr>
-      <w:r>
-        <w:rPr/>
+      </w:pPr>
+      <w:r>
         <w:t xml:space="preserve">Visitors need to log out </w:t>
       </w:r>
       <w:r>
-        <w:rPr/>
         <w:t>once they leave</w:t>
       </w:r>
       <w:r>
-        <w:rPr/>
         <w:t xml:space="preserve"> the campus</w:t>
       </w:r>
     </w:p>
@@ -305,19 +167,9 @@
           <w:ilvl w:val="0"/>
           <w:numId w:val="1"/>
         </w:numPr>
-        <w:rPr/>
-      </w:pPr>
-      <w:r>
-        <w:rPr/>
-        <w:t xml:space="preserve">VMS will send notification to the staff whom </w:t>
-      </w:r>
-      <w:r>
-        <w:rPr/>
-        <w:t>visitors</w:t>
-      </w:r>
-      <w:r>
-        <w:rPr/>
-        <w:t xml:space="preserve"> will be meeting with via email</w:t>
+      </w:pPr>
+      <w:r>
+        <w:t>VMS will send notification to the staff whom visitors will be meeting with via email</w:t>
       </w:r>
     </w:p>
     <w:p>
@@ -327,26 +179,20 @@
           <w:ilvl w:val="0"/>
           <w:numId w:val="1"/>
         </w:numPr>
-        <w:rPr/>
-      </w:pPr>
-      <w:r>
-        <w:rPr/>
+      </w:pPr>
+      <w:r>
         <w:t xml:space="preserve">VMS will hold visitor records for future reference so if the visitor comes back, </w:t>
       </w:r>
       <w:r>
-        <w:rPr/>
         <w:t>the visitor</w:t>
       </w:r>
       <w:r>
-        <w:rPr/>
         <w:t xml:space="preserve"> will just put the name and mobile </w:t>
       </w:r>
       <w:r>
-        <w:rPr/>
         <w:t>phone number</w:t>
       </w:r>
       <w:r>
-        <w:rPr/>
         <w:t xml:space="preserve"> then all information will be retrieved.</w:t>
       </w:r>
     </w:p>
@@ -357,32 +203,16 @@
           <w:ilvl w:val="0"/>
           <w:numId w:val="1"/>
         </w:numPr>
-        <w:rPr/>
-      </w:pPr>
-      <w:r>
-        <w:rPr/>
-        <w:t xml:space="preserve">NZSE management can track down </w:t>
-      </w:r>
-      <w:r>
-        <w:rPr/>
-        <w:t>who</w:t>
-      </w:r>
-      <w:r>
-        <w:rPr/>
-        <w:t xml:space="preserve"> the visitor </w:t>
-      </w:r>
-      <w:bookmarkStart w:name="_Int_8aurxENb" w:id="386857322"/>
-      <w:r>
-        <w:rPr/>
-        <w:t>has</w:t>
-      </w:r>
-      <w:r>
-        <w:rPr/>
-        <w:t xml:space="preserve"> not</w:t>
-      </w:r>
-      <w:bookmarkEnd w:id="386857322"/>
-      <w:r>
-        <w:rPr/>
+      </w:pPr>
+      <w:r>
+        <w:t xml:space="preserve">NZSE management can track down who the visitor </w:t>
+      </w:r>
+      <w:bookmarkStart w:id="1" w:name="_Int_8aurxENb"/>
+      <w:r>
+        <w:t>has not</w:t>
+      </w:r>
+      <w:bookmarkEnd w:id="1"/>
+      <w:r>
         <w:t xml:space="preserve"> left the campus by just checking VMS</w:t>
       </w:r>
     </w:p>
@@ -393,15 +223,40 @@
           <w:ilvl w:val="0"/>
           <w:numId w:val="1"/>
         </w:numPr>
-        <w:rPr/>
-      </w:pPr>
-      <w:r>
-        <w:rPr/>
+      </w:pPr>
+      <w:r>
         <w:t>NZSE management can check which staff has the most visitors for that day, week, month, or per year for reporting purposes.</w:t>
       </w:r>
     </w:p>
+    <w:p>
+      <w:r>
+        <w:t>Stretch</w:t>
+      </w:r>
+    </w:p>
+    <w:p>
+      <w:pPr>
+        <w:pStyle w:val="ListParagraph"/>
+        <w:numPr>
+          <w:ilvl w:val="0"/>
+          <w:numId w:val="2"/>
+        </w:numPr>
+      </w:pPr>
+      <w:r>
+        <w:t>Barcode or QR Code.</w:t>
+      </w:r>
+    </w:p>
+    <w:p>
+      <w:pPr>
+        <w:pStyle w:val="ListParagraph"/>
+        <w:numPr>
+          <w:ilvl w:val="0"/>
+          <w:numId w:val="2"/>
+        </w:numPr>
+      </w:pPr>
+    </w:p>
+    <w:p/>
     <w:sectPr>
-      <w:pgSz w:w="12240" w:h="15840" w:orient="portrait"/>
+      <w:pgSz w:w="12240" w:h="15840"/>
       <w:pgMar w:top="1440" w:right="1440" w:bottom="1440" w:left="1440" w:header="720" w:footer="720" w:gutter="0"/>
       <w:cols w:space="720"/>
       <w:docGrid w:linePitch="360"/>
@@ -411,21 +266,23 @@
 </file>
 
 <file path=word/intelligence2.xml><?xml version="1.0" encoding="utf-8"?>
-<int2:intelligence xmlns:int2="http://schemas.microsoft.com/office/intelligence/2020/intelligence">
+<int2:intelligence xmlns:int2="http://schemas.microsoft.com/office/intelligence/2020/intelligence" xmlns:oel="http://schemas.microsoft.com/office/2019/extlst">
   <int2:observations>
     <int2:bookmark int2:bookmarkName="_Int_8aurxENb" int2:invalidationBookmarkName="" int2:hashCode="N2uI1EK0CIPLgr" int2:id="9pdzgq94"/>
     <int2:bookmark int2:bookmarkName="_Int_9n5OFu3m" int2:invalidationBookmarkName="" int2:hashCode="VA3sXIPl37bKsb" int2:id="9ctSWa7j"/>
   </int2:observations>
   <int2:intelligenceSettings/>
+  <int2:onDemandWorkflows/>
 </int2:intelligence>
 </file>
 
 <file path=word/numbering.xml><?xml version="1.0" encoding="utf-8"?>
-<w:numbering xmlns:w="http://schemas.openxmlformats.org/wordprocessingml/2006/main">
-  <w:abstractNum xmlns:w="http://schemas.openxmlformats.org/wordprocessingml/2006/main" w:abstractNumId="1">
-    <w:nsid w:val="6eac7bc5"/>
-    <w:multiLevelType xmlns:w="http://schemas.openxmlformats.org/wordprocessingml/2006/main" w:val="hybridMultilevel"/>
-    <w:lvl xmlns:w="http://schemas.openxmlformats.org/wordprocessingml/2006/main" w:ilvl="0">
+<w:numbering xmlns:wpc="http://schemas.microsoft.com/office/word/2010/wordprocessingCanvas" xmlns:cx="http://schemas.microsoft.com/office/drawing/2014/chartex" xmlns:cx1="http://schemas.microsoft.com/office/drawing/2015/9/8/chartex" xmlns:cx2="http://schemas.microsoft.com/office/drawing/2015/10/21/chartex" xmlns:cx3="http://schemas.microsoft.com/office/drawing/2016/5/9/chartex" xmlns:cx4="http://schemas.microsoft.com/office/drawing/2016/5/10/chartex" xmlns:cx5="http://schemas.microsoft.com/office/drawing/2016/5/11/chartex" xmlns:cx6="http://schemas.microsoft.com/office/drawing/2016/5/12/chartex" xmlns:cx7="http://schemas.microsoft.com/office/drawing/2016/5/13/chartex" xmlns:cx8="http://schemas.microsoft.com/office/drawing/2016/5/14/chartex" xmlns:mc="http://schemas.openxmlformats.org/markup-compatibility/2006" xmlns:aink="http://schemas.microsoft.com/office/drawing/2016/ink" xmlns:am3d="http://schemas.microsoft.com/office/drawing/2017/model3d" xmlns:o="urn:schemas-microsoft-com:office:office" xmlns:oel="http://schemas.microsoft.com/office/2019/extlst" xmlns:r="http://schemas.openxmlformats.org/officeDocument/2006/relationships" xmlns:m="http://schemas.openxmlformats.org/officeDocument/2006/math" xmlns:v="urn:schemas-microsoft-com:vml" xmlns:wp14="http://schemas.microsoft.com/office/word/2010/wordprocessingDrawing" xmlns:wp="http://schemas.openxmlformats.org/drawingml/2006/wordprocessingDrawing" xmlns:w10="urn:schemas-microsoft-com:office:word" xmlns:w="http://schemas.openxmlformats.org/wordprocessingml/2006/main" xmlns:w14="http://schemas.microsoft.com/office/word/2010/wordml" xmlns:w15="http://schemas.microsoft.com/office/word/2012/wordml" xmlns:w16cex="http://schemas.microsoft.com/office/word/2018/wordml/cex" xmlns:w16cid="http://schemas.microsoft.com/office/word/2016/wordml/cid" xmlns:w16="http://schemas.microsoft.com/office/word/2018/wordml" xmlns:w16sdtdh="http://schemas.microsoft.com/office/word/2020/wordml/sdtdatahash" xmlns:w16se="http://schemas.microsoft.com/office/word/2015/wordml/symex" xmlns:wpg="http://schemas.microsoft.com/office/word/2010/wordprocessingGroup" xmlns:wpi="http://schemas.microsoft.com/office/word/2010/wordprocessingInk" xmlns:wne="http://schemas.microsoft.com/office/word/2006/wordml" xmlns:wps="http://schemas.microsoft.com/office/word/2010/wordprocessingShape" mc:Ignorable="w14 w15 w16se w16cid w16 w16cex w16sdtdh wp14">
+  <w:abstractNum w:abstractNumId="0" w15:restartNumberingAfterBreak="0">
+    <w:nsid w:val="682E6FEF"/>
+    <w:multiLevelType w:val="hybridMultilevel"/>
+    <w:tmpl w:val="D03E63F2"/>
+    <w:lvl w:ilvl="0" w:tplc="14090001">
       <w:start w:val="1"/>
       <w:numFmt w:val="bullet"/>
       <w:lvlText w:val=""/>
@@ -434,10 +291,10 @@
         <w:ind w:left="720" w:hanging="360"/>
       </w:pPr>
       <w:rPr>
-        <w:rFonts w:hint="default" w:ascii="Symbol" w:hAnsi="Symbol"/>
-      </w:rPr>
-    </w:lvl>
-    <w:lvl xmlns:w="http://schemas.openxmlformats.org/wordprocessingml/2006/main" w:ilvl="1">
+        <w:rFonts w:ascii="Symbol" w:hAnsi="Symbol" w:hint="default"/>
+      </w:rPr>
+    </w:lvl>
+    <w:lvl w:ilvl="1" w:tplc="14090003" w:tentative="1">
       <w:start w:val="1"/>
       <w:numFmt w:val="bullet"/>
       <w:lvlText w:val="o"/>
@@ -446,10 +303,10 @@
         <w:ind w:left="1440" w:hanging="360"/>
       </w:pPr>
       <w:rPr>
-        <w:rFonts w:hint="default" w:ascii="Courier New" w:hAnsi="Courier New"/>
-      </w:rPr>
-    </w:lvl>
-    <w:lvl xmlns:w="http://schemas.openxmlformats.org/wordprocessingml/2006/main" w:ilvl="2">
+        <w:rFonts w:ascii="Courier New" w:hAnsi="Courier New" w:cs="Courier New" w:hint="default"/>
+      </w:rPr>
+    </w:lvl>
+    <w:lvl w:ilvl="2" w:tplc="14090005" w:tentative="1">
       <w:start w:val="1"/>
       <w:numFmt w:val="bullet"/>
       <w:lvlText w:val=""/>
@@ -458,10 +315,10 @@
         <w:ind w:left="2160" w:hanging="360"/>
       </w:pPr>
       <w:rPr>
-        <w:rFonts w:hint="default" w:ascii="Wingdings" w:hAnsi="Wingdings"/>
-      </w:rPr>
-    </w:lvl>
-    <w:lvl xmlns:w="http://schemas.openxmlformats.org/wordprocessingml/2006/main" w:ilvl="3">
+        <w:rFonts w:ascii="Wingdings" w:hAnsi="Wingdings" w:hint="default"/>
+      </w:rPr>
+    </w:lvl>
+    <w:lvl w:ilvl="3" w:tplc="14090001" w:tentative="1">
       <w:start w:val="1"/>
       <w:numFmt w:val="bullet"/>
       <w:lvlText w:val=""/>
@@ -470,10 +327,10 @@
         <w:ind w:left="2880" w:hanging="360"/>
       </w:pPr>
       <w:rPr>
-        <w:rFonts w:hint="default" w:ascii="Symbol" w:hAnsi="Symbol"/>
-      </w:rPr>
-    </w:lvl>
-    <w:lvl xmlns:w="http://schemas.openxmlformats.org/wordprocessingml/2006/main" w:ilvl="4">
+        <w:rFonts w:ascii="Symbol" w:hAnsi="Symbol" w:hint="default"/>
+      </w:rPr>
+    </w:lvl>
+    <w:lvl w:ilvl="4" w:tplc="14090003" w:tentative="1">
       <w:start w:val="1"/>
       <w:numFmt w:val="bullet"/>
       <w:lvlText w:val="o"/>
@@ -482,10 +339,10 @@
         <w:ind w:left="3600" w:hanging="360"/>
       </w:pPr>
       <w:rPr>
-        <w:rFonts w:hint="default" w:ascii="Courier New" w:hAnsi="Courier New"/>
-      </w:rPr>
-    </w:lvl>
-    <w:lvl xmlns:w="http://schemas.openxmlformats.org/wordprocessingml/2006/main" w:ilvl="5">
+        <w:rFonts w:ascii="Courier New" w:hAnsi="Courier New" w:cs="Courier New" w:hint="default"/>
+      </w:rPr>
+    </w:lvl>
+    <w:lvl w:ilvl="5" w:tplc="14090005" w:tentative="1">
       <w:start w:val="1"/>
       <w:numFmt w:val="bullet"/>
       <w:lvlText w:val=""/>
@@ -494,10 +351,10 @@
         <w:ind w:left="4320" w:hanging="360"/>
       </w:pPr>
       <w:rPr>
-        <w:rFonts w:hint="default" w:ascii="Wingdings" w:hAnsi="Wingdings"/>
-      </w:rPr>
-    </w:lvl>
-    <w:lvl xmlns:w="http://schemas.openxmlformats.org/wordprocessingml/2006/main" w:ilvl="6">
+        <w:rFonts w:ascii="Wingdings" w:hAnsi="Wingdings" w:hint="default"/>
+      </w:rPr>
+    </w:lvl>
+    <w:lvl w:ilvl="6" w:tplc="14090001" w:tentative="1">
       <w:start w:val="1"/>
       <w:numFmt w:val="bullet"/>
       <w:lvlText w:val=""/>
@@ -506,10 +363,10 @@
         <w:ind w:left="5040" w:hanging="360"/>
       </w:pPr>
       <w:rPr>
-        <w:rFonts w:hint="default" w:ascii="Symbol" w:hAnsi="Symbol"/>
-      </w:rPr>
-    </w:lvl>
-    <w:lvl xmlns:w="http://schemas.openxmlformats.org/wordprocessingml/2006/main" w:ilvl="7">
+        <w:rFonts w:ascii="Symbol" w:hAnsi="Symbol" w:hint="default"/>
+      </w:rPr>
+    </w:lvl>
+    <w:lvl w:ilvl="7" w:tplc="14090003" w:tentative="1">
       <w:start w:val="1"/>
       <w:numFmt w:val="bullet"/>
       <w:lvlText w:val="o"/>
@@ -518,10 +375,10 @@
         <w:ind w:left="5760" w:hanging="360"/>
       </w:pPr>
       <w:rPr>
-        <w:rFonts w:hint="default" w:ascii="Courier New" w:hAnsi="Courier New"/>
-      </w:rPr>
-    </w:lvl>
-    <w:lvl xmlns:w="http://schemas.openxmlformats.org/wordprocessingml/2006/main" w:ilvl="8">
+        <w:rFonts w:ascii="Courier New" w:hAnsi="Courier New" w:cs="Courier New" w:hint="default"/>
+      </w:rPr>
+    </w:lvl>
+    <w:lvl w:ilvl="8" w:tplc="14090005" w:tentative="1">
       <w:start w:val="1"/>
       <w:numFmt w:val="bullet"/>
       <w:lvlText w:val=""/>
@@ -530,22 +387,138 @@
         <w:ind w:left="6480" w:hanging="360"/>
       </w:pPr>
       <w:rPr>
-        <w:rFonts w:hint="default" w:ascii="Wingdings" w:hAnsi="Wingdings"/>
+        <w:rFonts w:ascii="Wingdings" w:hAnsi="Wingdings" w:hint="default"/>
       </w:rPr>
     </w:lvl>
   </w:abstractNum>
-  <w:num w:numId="1">
+  <w:abstractNum w:abstractNumId="1" w15:restartNumberingAfterBreak="0">
+    <w:nsid w:val="6EAC7BC5"/>
+    <w:multiLevelType w:val="hybridMultilevel"/>
+    <w:tmpl w:val="F4E49052"/>
+    <w:lvl w:ilvl="0" w:tplc="184680BC">
+      <w:start w:val="1"/>
+      <w:numFmt w:val="bullet"/>
+      <w:lvlText w:val=""/>
+      <w:lvlJc w:val="left"/>
+      <w:pPr>
+        <w:ind w:left="720" w:hanging="360"/>
+      </w:pPr>
+      <w:rPr>
+        <w:rFonts w:ascii="Symbol" w:hAnsi="Symbol" w:hint="default"/>
+      </w:rPr>
+    </w:lvl>
+    <w:lvl w:ilvl="1" w:tplc="1EF28840">
+      <w:start w:val="1"/>
+      <w:numFmt w:val="bullet"/>
+      <w:lvlText w:val="o"/>
+      <w:lvlJc w:val="left"/>
+      <w:pPr>
+        <w:ind w:left="1440" w:hanging="360"/>
+      </w:pPr>
+      <w:rPr>
+        <w:rFonts w:ascii="Courier New" w:hAnsi="Courier New" w:hint="default"/>
+      </w:rPr>
+    </w:lvl>
+    <w:lvl w:ilvl="2" w:tplc="819A9230">
+      <w:start w:val="1"/>
+      <w:numFmt w:val="bullet"/>
+      <w:lvlText w:val=""/>
+      <w:lvlJc w:val="left"/>
+      <w:pPr>
+        <w:ind w:left="2160" w:hanging="360"/>
+      </w:pPr>
+      <w:rPr>
+        <w:rFonts w:ascii="Wingdings" w:hAnsi="Wingdings" w:hint="default"/>
+      </w:rPr>
+    </w:lvl>
+    <w:lvl w:ilvl="3" w:tplc="BD5AE0B4">
+      <w:start w:val="1"/>
+      <w:numFmt w:val="bullet"/>
+      <w:lvlText w:val=""/>
+      <w:lvlJc w:val="left"/>
+      <w:pPr>
+        <w:ind w:left="2880" w:hanging="360"/>
+      </w:pPr>
+      <w:rPr>
+        <w:rFonts w:ascii="Symbol" w:hAnsi="Symbol" w:hint="default"/>
+      </w:rPr>
+    </w:lvl>
+    <w:lvl w:ilvl="4" w:tplc="1AB03F9A">
+      <w:start w:val="1"/>
+      <w:numFmt w:val="bullet"/>
+      <w:lvlText w:val="o"/>
+      <w:lvlJc w:val="left"/>
+      <w:pPr>
+        <w:ind w:left="3600" w:hanging="360"/>
+      </w:pPr>
+      <w:rPr>
+        <w:rFonts w:ascii="Courier New" w:hAnsi="Courier New" w:hint="default"/>
+      </w:rPr>
+    </w:lvl>
+    <w:lvl w:ilvl="5" w:tplc="446C30FC">
+      <w:start w:val="1"/>
+      <w:numFmt w:val="bullet"/>
+      <w:lvlText w:val=""/>
+      <w:lvlJc w:val="left"/>
+      <w:pPr>
+        <w:ind w:left="4320" w:hanging="360"/>
+      </w:pPr>
+      <w:rPr>
+        <w:rFonts w:ascii="Wingdings" w:hAnsi="Wingdings" w:hint="default"/>
+      </w:rPr>
+    </w:lvl>
+    <w:lvl w:ilvl="6" w:tplc="B87E630C">
+      <w:start w:val="1"/>
+      <w:numFmt w:val="bullet"/>
+      <w:lvlText w:val=""/>
+      <w:lvlJc w:val="left"/>
+      <w:pPr>
+        <w:ind w:left="5040" w:hanging="360"/>
+      </w:pPr>
+      <w:rPr>
+        <w:rFonts w:ascii="Symbol" w:hAnsi="Symbol" w:hint="default"/>
+      </w:rPr>
+    </w:lvl>
+    <w:lvl w:ilvl="7" w:tplc="51DA9B1E">
+      <w:start w:val="1"/>
+      <w:numFmt w:val="bullet"/>
+      <w:lvlText w:val="o"/>
+      <w:lvlJc w:val="left"/>
+      <w:pPr>
+        <w:ind w:left="5760" w:hanging="360"/>
+      </w:pPr>
+      <w:rPr>
+        <w:rFonts w:ascii="Courier New" w:hAnsi="Courier New" w:hint="default"/>
+      </w:rPr>
+    </w:lvl>
+    <w:lvl w:ilvl="8" w:tplc="7EA4D41A">
+      <w:start w:val="1"/>
+      <w:numFmt w:val="bullet"/>
+      <w:lvlText w:val=""/>
+      <w:lvlJc w:val="left"/>
+      <w:pPr>
+        <w:ind w:left="6480" w:hanging="360"/>
+      </w:pPr>
+      <w:rPr>
+        <w:rFonts w:ascii="Wingdings" w:hAnsi="Wingdings" w:hint="default"/>
+      </w:rPr>
+    </w:lvl>
+  </w:abstractNum>
+  <w:num w:numId="1" w16cid:durableId="2032798859">
     <w:abstractNumId w:val="1"/>
+  </w:num>
+  <w:num w:numId="2" w16cid:durableId="782041940">
+    <w:abstractNumId w:val="0"/>
   </w:num>
 </w:numbering>
 </file>
 
 <file path=word/styles.xml><?xml version="1.0" encoding="utf-8"?>
-<w:styles xmlns:wp14="http://schemas.microsoft.com/office/word/2010/wordprocessingDrawing" xmlns:mc="http://schemas.openxmlformats.org/markup-compatibility/2006" xmlns:r="http://schemas.openxmlformats.org/officeDocument/2006/relationships" xmlns:w="http://schemas.openxmlformats.org/wordprocessingml/2006/main" xmlns:w14="http://schemas.microsoft.com/office/word/2010/wordml" xmlns:w15="http://schemas.microsoft.com/office/word/2012/wordml" mc:Ignorable="w14 w15 wp14">
+<w:styles xmlns:mc="http://schemas.openxmlformats.org/markup-compatibility/2006" xmlns:r="http://schemas.openxmlformats.org/officeDocument/2006/relationships" xmlns:w="http://schemas.openxmlformats.org/wordprocessingml/2006/main" xmlns:w14="http://schemas.microsoft.com/office/word/2010/wordml" xmlns:w15="http://schemas.microsoft.com/office/word/2012/wordml" xmlns:w16cex="http://schemas.microsoft.com/office/word/2018/wordml/cex" xmlns:w16cid="http://schemas.microsoft.com/office/word/2016/wordml/cid" xmlns:w16="http://schemas.microsoft.com/office/word/2018/wordml" xmlns:w16sdtdh="http://schemas.microsoft.com/office/word/2020/wordml/sdtdatahash" xmlns:w16se="http://schemas.microsoft.com/office/word/2015/wordml/symex" mc:Ignorable="w14 w15 w16se w16cid w16 w16cex w16sdtdh">
   <w:docDefaults>
     <w:rPrDefault>
       <w:rPr>
-        <w:rFonts w:asciiTheme="minorHAnsi" w:hAnsiTheme="minorHAnsi" w:eastAsiaTheme="minorHAnsi" w:cstheme="minorBidi"/>
+        <w:rFonts w:asciiTheme="minorHAnsi" w:eastAsiaTheme="minorHAnsi" w:hAnsiTheme="minorHAnsi" w:cstheme="minorBidi"/>
         <w:sz w:val="22"/>
         <w:szCs w:val="22"/>
         <w:lang w:val="en-US" w:eastAsia="en-US" w:bidi="ar-SA"/>
@@ -557,17 +530,17 @@
       </w:pPr>
     </w:pPrDefault>
   </w:docDefaults>
-  <w:latentStyles w:defLockedState="0" w:defUIPriority="99" w:defSemiHidden="0" w:defUnhideWhenUsed="0" w:defQFormat="0" w:count="371">
+  <w:latentStyles w:defLockedState="0" w:defUIPriority="99" w:defSemiHidden="0" w:defUnhideWhenUsed="0" w:defQFormat="0" w:count="376">
     <w:lsdException w:name="Normal" w:uiPriority="0" w:qFormat="1"/>
     <w:lsdException w:name="heading 1" w:uiPriority="9" w:qFormat="1"/>
-    <w:lsdException w:name="heading 2" w:uiPriority="9" w:semiHidden="1" w:unhideWhenUsed="1" w:qFormat="1"/>
-    <w:lsdException w:name="heading 3" w:uiPriority="9" w:semiHidden="1" w:unhideWhenUsed="1" w:qFormat="1"/>
-    <w:lsdException w:name="heading 4" w:uiPriority="9" w:semiHidden="1" w:unhideWhenUsed="1" w:qFormat="1"/>
-    <w:lsdException w:name="heading 5" w:uiPriority="9" w:semiHidden="1" w:unhideWhenUsed="1" w:qFormat="1"/>
-    <w:lsdException w:name="heading 6" w:uiPriority="9" w:semiHidden="1" w:unhideWhenUsed="1" w:qFormat="1"/>
-    <w:lsdException w:name="heading 7" w:uiPriority="9" w:semiHidden="1" w:unhideWhenUsed="1" w:qFormat="1"/>
-    <w:lsdException w:name="heading 8" w:uiPriority="9" w:semiHidden="1" w:unhideWhenUsed="1" w:qFormat="1"/>
-    <w:lsdException w:name="heading 9" w:uiPriority="9" w:semiHidden="1" w:unhideWhenUsed="1" w:qFormat="1"/>
+    <w:lsdException w:name="heading 2" w:semiHidden="1" w:uiPriority="9" w:unhideWhenUsed="1" w:qFormat="1"/>
+    <w:lsdException w:name="heading 3" w:semiHidden="1" w:uiPriority="9" w:unhideWhenUsed="1" w:qFormat="1"/>
+    <w:lsdException w:name="heading 4" w:semiHidden="1" w:uiPriority="9" w:unhideWhenUsed="1" w:qFormat="1"/>
+    <w:lsdException w:name="heading 5" w:semiHidden="1" w:uiPriority="9" w:unhideWhenUsed="1" w:qFormat="1"/>
+    <w:lsdException w:name="heading 6" w:semiHidden="1" w:uiPriority="9" w:unhideWhenUsed="1" w:qFormat="1"/>
+    <w:lsdException w:name="heading 7" w:semiHidden="1" w:uiPriority="9" w:unhideWhenUsed="1" w:qFormat="1"/>
+    <w:lsdException w:name="heading 8" w:semiHidden="1" w:uiPriority="9" w:unhideWhenUsed="1" w:qFormat="1"/>
+    <w:lsdException w:name="heading 9" w:semiHidden="1" w:uiPriority="9" w:unhideWhenUsed="1" w:qFormat="1"/>
     <w:lsdException w:name="index 1" w:semiHidden="1" w:unhideWhenUsed="1"/>
     <w:lsdException w:name="index 2" w:semiHidden="1" w:unhideWhenUsed="1"/>
     <w:lsdException w:name="index 3" w:semiHidden="1" w:unhideWhenUsed="1"/>
@@ -577,22 +550,22 @@
     <w:lsdException w:name="index 7" w:semiHidden="1" w:unhideWhenUsed="1"/>
     <w:lsdException w:name="index 8" w:semiHidden="1" w:unhideWhenUsed="1"/>
     <w:lsdException w:name="index 9" w:semiHidden="1" w:unhideWhenUsed="1"/>
-    <w:lsdException w:name="toc 1" w:uiPriority="39" w:semiHidden="1" w:unhideWhenUsed="1"/>
-    <w:lsdException w:name="toc 2" w:uiPriority="39" w:semiHidden="1" w:unhideWhenUsed="1"/>
-    <w:lsdException w:name="toc 3" w:uiPriority="39" w:semiHidden="1" w:unhideWhenUsed="1"/>
-    <w:lsdException w:name="toc 4" w:uiPriority="39" w:semiHidden="1" w:unhideWhenUsed="1"/>
-    <w:lsdException w:name="toc 5" w:uiPriority="39" w:semiHidden="1" w:unhideWhenUsed="1"/>
-    <w:lsdException w:name="toc 6" w:uiPriority="39" w:semiHidden="1" w:unhideWhenUsed="1"/>
-    <w:lsdException w:name="toc 7" w:uiPriority="39" w:semiHidden="1" w:unhideWhenUsed="1"/>
-    <w:lsdException w:name="toc 8" w:uiPriority="39" w:semiHidden="1" w:unhideWhenUsed="1"/>
-    <w:lsdException w:name="toc 9" w:uiPriority="39" w:semiHidden="1" w:unhideWhenUsed="1"/>
+    <w:lsdException w:name="toc 1" w:semiHidden="1" w:uiPriority="39" w:unhideWhenUsed="1"/>
+    <w:lsdException w:name="toc 2" w:semiHidden="1" w:uiPriority="39" w:unhideWhenUsed="1"/>
+    <w:lsdException w:name="toc 3" w:semiHidden="1" w:uiPriority="39" w:unhideWhenUsed="1"/>
+    <w:lsdException w:name="toc 4" w:semiHidden="1" w:uiPriority="39" w:unhideWhenUsed="1"/>
+    <w:lsdException w:name="toc 5" w:semiHidden="1" w:uiPriority="39" w:unhideWhenUsed="1"/>
+    <w:lsdException w:name="toc 6" w:semiHidden="1" w:uiPriority="39" w:unhideWhenUsed="1"/>
+    <w:lsdException w:name="toc 7" w:semiHidden="1" w:uiPriority="39" w:unhideWhenUsed="1"/>
+    <w:lsdException w:name="toc 8" w:semiHidden="1" w:uiPriority="39" w:unhideWhenUsed="1"/>
+    <w:lsdException w:name="toc 9" w:semiHidden="1" w:uiPriority="39" w:unhideWhenUsed="1"/>
     <w:lsdException w:name="Normal Indent" w:semiHidden="1" w:unhideWhenUsed="1"/>
     <w:lsdException w:name="footnote text" w:semiHidden="1" w:unhideWhenUsed="1"/>
     <w:lsdException w:name="annotation text" w:semiHidden="1" w:unhideWhenUsed="1"/>
     <w:lsdException w:name="header" w:semiHidden="1" w:unhideWhenUsed="1"/>
     <w:lsdException w:name="footer" w:semiHidden="1" w:unhideWhenUsed="1"/>
     <w:lsdException w:name="index heading" w:semiHidden="1" w:unhideWhenUsed="1"/>
-    <w:lsdException w:name="caption" w:uiPriority="35" w:semiHidden="1" w:unhideWhenUsed="1" w:qFormat="1"/>
+    <w:lsdException w:name="caption" w:semiHidden="1" w:uiPriority="35" w:unhideWhenUsed="1" w:qFormat="1"/>
     <w:lsdException w:name="table of figures" w:semiHidden="1" w:unhideWhenUsed="1"/>
     <w:lsdException w:name="envelope address" w:semiHidden="1" w:unhideWhenUsed="1"/>
     <w:lsdException w:name="envelope return" w:semiHidden="1" w:unhideWhenUsed="1"/>
@@ -623,7 +596,7 @@
     <w:lsdException w:name="Title" w:uiPriority="10" w:qFormat="1"/>
     <w:lsdException w:name="Closing" w:semiHidden="1" w:unhideWhenUsed="1"/>
     <w:lsdException w:name="Signature" w:semiHidden="1" w:unhideWhenUsed="1"/>
-    <w:lsdException w:name="Default Paragraph Font" w:uiPriority="1" w:semiHidden="1" w:unhideWhenUsed="1"/>
+    <w:lsdException w:name="Default Paragraph Font" w:semiHidden="1" w:uiPriority="1" w:unhideWhenUsed="1"/>
     <w:lsdException w:name="Body Text" w:semiHidden="1" w:unhideWhenUsed="1"/>
     <w:lsdException w:name="Body Text Indent" w:semiHidden="1" w:unhideWhenUsed="1"/>
     <w:lsdException w:name="List Continue" w:semiHidden="1" w:unhideWhenUsed="1"/>
@@ -663,7 +636,6 @@
     <w:lsdException w:name="HTML Sample" w:semiHidden="1" w:unhideWhenUsed="1"/>
     <w:lsdException w:name="HTML Typewriter" w:semiHidden="1" w:unhideWhenUsed="1"/>
     <w:lsdException w:name="HTML Variable" w:semiHidden="1" w:unhideWhenUsed="1"/>
-    <w:lsdException w:name="Normal Table" w:semiHidden="1" w:unhideWhenUsed="1"/>
     <w:lsdException w:name="annotation subject" w:semiHidden="1" w:unhideWhenUsed="1"/>
     <w:lsdException w:name="No List" w:semiHidden="1" w:unhideWhenUsed="1"/>
     <w:lsdException w:name="Outline List 1" w:semiHidden="1" w:unhideWhenUsed="1"/>
@@ -706,11 +678,8 @@
     <w:lsdException w:name="Table Contemporary" w:semiHidden="1" w:unhideWhenUsed="1"/>
     <w:lsdException w:name="Table Elegant" w:semiHidden="1" w:unhideWhenUsed="1"/>
     <w:lsdException w:name="Table Professional" w:semiHidden="1" w:unhideWhenUsed="1"/>
-    <w:lsdException w:name="Table Subtle 1" w:semiHidden="1" w:unhideWhenUsed="1"/>
     <w:lsdException w:name="Table Subtle 2" w:semiHidden="1" w:unhideWhenUsed="1"/>
     <w:lsdException w:name="Table Web 1" w:semiHidden="1" w:unhideWhenUsed="1"/>
-    <w:lsdException w:name="Table Web 2" w:semiHidden="1" w:unhideWhenUsed="1"/>
-    <w:lsdException w:name="Table Web 3" w:semiHidden="1" w:unhideWhenUsed="1"/>
     <w:lsdException w:name="Balloon Text" w:semiHidden="1" w:unhideWhenUsed="1"/>
     <w:lsdException w:name="Table Grid" w:uiPriority="39"/>
     <w:lsdException w:name="Table Theme" w:semiHidden="1" w:unhideWhenUsed="1"/>
@@ -823,8 +792,8 @@
     <w:lsdException w:name="Subtle Reference" w:uiPriority="31" w:qFormat="1"/>
     <w:lsdException w:name="Intense Reference" w:uiPriority="32" w:qFormat="1"/>
     <w:lsdException w:name="Book Title" w:uiPriority="33" w:qFormat="1"/>
-    <w:lsdException w:name="Bibliography" w:uiPriority="37" w:semiHidden="1" w:unhideWhenUsed="1"/>
-    <w:lsdException w:name="TOC Heading" w:uiPriority="39" w:semiHidden="1" w:unhideWhenUsed="1" w:qFormat="1"/>
+    <w:lsdException w:name="Bibliography" w:semiHidden="1" w:uiPriority="37" w:unhideWhenUsed="1"/>
+    <w:lsdException w:name="TOC Heading" w:semiHidden="1" w:uiPriority="39" w:unhideWhenUsed="1" w:qFormat="1"/>
     <w:lsdException w:name="Plain Table 1" w:uiPriority="41"/>
     <w:lsdException w:name="Plain Table 2" w:uiPriority="42"/>
     <w:lsdException w:name="Plain Table 3" w:uiPriority="43"/>
@@ -929,18 +898,23 @@
     <w:lsdException w:name="List Table 5 Dark Accent 6" w:uiPriority="50"/>
     <w:lsdException w:name="List Table 6 Colorful Accent 6" w:uiPriority="51"/>
     <w:lsdException w:name="List Table 7 Colorful Accent 6" w:uiPriority="52"/>
+    <w:lsdException w:name="Mention" w:semiHidden="1" w:unhideWhenUsed="1"/>
+    <w:lsdException w:name="Smart Hyperlink" w:semiHidden="1" w:unhideWhenUsed="1"/>
+    <w:lsdException w:name="Hashtag" w:semiHidden="1" w:unhideWhenUsed="1"/>
+    <w:lsdException w:name="Unresolved Mention" w:semiHidden="1" w:unhideWhenUsed="1"/>
+    <w:lsdException w:name="Smart Link" w:semiHidden="1" w:unhideWhenUsed="1"/>
   </w:latentStyles>
-  <w:style w:type="paragraph" w:styleId="Normal" w:default="1">
+  <w:style w:type="paragraph" w:default="1" w:styleId="Normal">
     <w:name w:val="Normal"/>
     <w:qFormat/>
   </w:style>
-  <w:style w:type="character" w:styleId="DefaultParagraphFont" w:default="1">
+  <w:style w:type="character" w:default="1" w:styleId="DefaultParagraphFont">
     <w:name w:val="Default Paragraph Font"/>
     <w:uiPriority w:val="1"/>
     <w:semiHidden/>
     <w:unhideWhenUsed/>
   </w:style>
-  <w:style w:type="table" w:styleId="TableNormal" w:default="1">
+  <w:style w:type="table" w:default="1" w:styleId="TableNormal">
     <w:name w:val="Normal Table"/>
     <w:uiPriority w:val="99"/>
     <w:semiHidden/>
@@ -955,20 +929,20 @@
       </w:tblCellMar>
     </w:tblPr>
   </w:style>
-  <w:style w:type="numbering" w:styleId="NoList" w:default="1">
+  <w:style w:type="numbering" w:default="1" w:styleId="NoList">
     <w:name w:val="No List"/>
     <w:uiPriority w:val="99"/>
     <w:semiHidden/>
     <w:unhideWhenUsed/>
   </w:style>
-  <w:style xmlns:w14="http://schemas.microsoft.com/office/word/2010/wordml" xmlns:mc="http://schemas.openxmlformats.org/markup-compatibility/2006" xmlns:w="http://schemas.openxmlformats.org/wordprocessingml/2006/main" w:type="paragraph" w:styleId="ListParagraph" mc:Ignorable="w14">
-    <w:name xmlns:w="http://schemas.openxmlformats.org/wordprocessingml/2006/main" w:val="List Paragraph"/>
-    <w:basedOn xmlns:w="http://schemas.openxmlformats.org/wordprocessingml/2006/main" w:val="Normal"/>
-    <w:uiPriority xmlns:w="http://schemas.openxmlformats.org/wordprocessingml/2006/main" w:val="34"/>
-    <w:qFormat xmlns:w="http://schemas.openxmlformats.org/wordprocessingml/2006/main"/>
-    <w:pPr xmlns:w="http://schemas.openxmlformats.org/wordprocessingml/2006/main">
-      <w:ind xmlns:w="http://schemas.openxmlformats.org/wordprocessingml/2006/main" w:left="720"/>
-      <w:contextualSpacing xmlns:w="http://schemas.openxmlformats.org/wordprocessingml/2006/main"/>
+  <w:style w:type="paragraph" w:styleId="ListParagraph">
+    <w:name w:val="List Paragraph"/>
+    <w:basedOn w:val="Normal"/>
+    <w:uiPriority w:val="34"/>
+    <w:qFormat/>
+    <w:pPr>
+      <w:ind w:left="720"/>
+      <w:contextualSpacing/>
     </w:pPr>
   </w:style>
 </w:styles>

</xml_diff>

<commit_message>
added two points on stretch on problem document
</commit_message>
<xml_diff>
--- a/Documentation/VMS.docx
+++ b/Documentation/VMS.docx
@@ -49,8 +49,13 @@
       </w:r>
     </w:p>
     <w:p>
-      <w:r>
-        <w:t xml:space="preserve">Te  Heke  IT is a software/web development company that provides software and web </w:t>
+      <w:proofErr w:type="gramStart"/>
+      <w:r>
+        <w:t>Te  Heke</w:t>
+      </w:r>
+      <w:proofErr w:type="gramEnd"/>
+      <w:r>
+        <w:t xml:space="preserve">  IT is a software/web development company that provides software and web </w:t>
       </w:r>
       <w:r>
         <w:t>solutions to</w:t>
@@ -253,6 +258,21 @@
           <w:numId w:val="2"/>
         </w:numPr>
       </w:pPr>
+      <w:r>
+        <w:t>Print tags for user</w:t>
+      </w:r>
+    </w:p>
+    <w:p>
+      <w:pPr>
+        <w:pStyle w:val="ListParagraph"/>
+        <w:numPr>
+          <w:ilvl w:val="0"/>
+          <w:numId w:val="2"/>
+        </w:numPr>
+      </w:pPr>
+      <w:r>
+        <w:t>User can scan tag to log out.</w:t>
+      </w:r>
     </w:p>
     <w:p/>
     <w:sectPr>
@@ -636,6 +656,7 @@
     <w:lsdException w:name="HTML Sample" w:semiHidden="1" w:unhideWhenUsed="1"/>
     <w:lsdException w:name="HTML Typewriter" w:semiHidden="1" w:unhideWhenUsed="1"/>
     <w:lsdException w:name="HTML Variable" w:semiHidden="1" w:unhideWhenUsed="1"/>
+    <w:lsdException w:name="Normal Table" w:semiHidden="1" w:unhideWhenUsed="1"/>
     <w:lsdException w:name="annotation subject" w:semiHidden="1" w:unhideWhenUsed="1"/>
     <w:lsdException w:name="No List" w:semiHidden="1" w:unhideWhenUsed="1"/>
     <w:lsdException w:name="Outline List 1" w:semiHidden="1" w:unhideWhenUsed="1"/>
@@ -678,8 +699,11 @@
     <w:lsdException w:name="Table Contemporary" w:semiHidden="1" w:unhideWhenUsed="1"/>
     <w:lsdException w:name="Table Elegant" w:semiHidden="1" w:unhideWhenUsed="1"/>
     <w:lsdException w:name="Table Professional" w:semiHidden="1" w:unhideWhenUsed="1"/>
+    <w:lsdException w:name="Table Subtle 1" w:semiHidden="1" w:unhideWhenUsed="1"/>
     <w:lsdException w:name="Table Subtle 2" w:semiHidden="1" w:unhideWhenUsed="1"/>
     <w:lsdException w:name="Table Web 1" w:semiHidden="1" w:unhideWhenUsed="1"/>
+    <w:lsdException w:name="Table Web 2" w:semiHidden="1" w:unhideWhenUsed="1"/>
+    <w:lsdException w:name="Table Web 3" w:semiHidden="1" w:unhideWhenUsed="1"/>
     <w:lsdException w:name="Balloon Text" w:semiHidden="1" w:unhideWhenUsed="1"/>
     <w:lsdException w:name="Table Grid" w:uiPriority="39"/>
     <w:lsdException w:name="Table Theme" w:semiHidden="1" w:unhideWhenUsed="1"/>

</xml_diff>

<commit_message>
added VMS to be submitted for approval and some modifications to it.
</commit_message>
<xml_diff>
--- a/Documentation/VMS.docx
+++ b/Documentation/VMS.docx
@@ -1,90 +1,232 @@
 
 <file path=word/document.xml><?xml version="1.0" encoding="utf-8"?>
-<w:document xmlns:wpc="http://schemas.microsoft.com/office/word/2010/wordprocessingCanvas" xmlns:cx="http://schemas.microsoft.com/office/drawing/2014/chartex" xmlns:cx1="http://schemas.microsoft.com/office/drawing/2015/9/8/chartex" xmlns:cx2="http://schemas.microsoft.com/office/drawing/2015/10/21/chartex" xmlns:cx3="http://schemas.microsoft.com/office/drawing/2016/5/9/chartex" xmlns:cx4="http://schemas.microsoft.com/office/drawing/2016/5/10/chartex" xmlns:cx5="http://schemas.microsoft.com/office/drawing/2016/5/11/chartex" xmlns:cx6="http://schemas.microsoft.com/office/drawing/2016/5/12/chartex" xmlns:cx7="http://schemas.microsoft.com/office/drawing/2016/5/13/chartex" xmlns:cx8="http://schemas.microsoft.com/office/drawing/2016/5/14/chartex" xmlns:mc="http://schemas.openxmlformats.org/markup-compatibility/2006" xmlns:aink="http://schemas.microsoft.com/office/drawing/2016/ink" xmlns:am3d="http://schemas.microsoft.com/office/drawing/2017/model3d" xmlns:o="urn:schemas-microsoft-com:office:office" xmlns:oel="http://schemas.microsoft.com/office/2019/extlst" xmlns:r="http://schemas.openxmlformats.org/officeDocument/2006/relationships" xmlns:m="http://schemas.openxmlformats.org/officeDocument/2006/math" xmlns:v="urn:schemas-microsoft-com:vml" xmlns:wp14="http://schemas.microsoft.com/office/word/2010/wordprocessingDrawing" xmlns:wp="http://schemas.openxmlformats.org/drawingml/2006/wordprocessingDrawing" xmlns:w10="urn:schemas-microsoft-com:office:word" xmlns:w="http://schemas.openxmlformats.org/wordprocessingml/2006/main" xmlns:w14="http://schemas.microsoft.com/office/word/2010/wordml" xmlns:w15="http://schemas.microsoft.com/office/word/2012/wordml" xmlns:w16cex="http://schemas.microsoft.com/office/word/2018/wordml/cex" xmlns:w16cid="http://schemas.microsoft.com/office/word/2016/wordml/cid" xmlns:w16="http://schemas.microsoft.com/office/word/2018/wordml" xmlns:w16sdtdh="http://schemas.microsoft.com/office/word/2020/wordml/sdtdatahash" xmlns:w16se="http://schemas.microsoft.com/office/word/2015/wordml/symex" xmlns:wpg="http://schemas.microsoft.com/office/word/2010/wordprocessingGroup" xmlns:wpi="http://schemas.microsoft.com/office/word/2010/wordprocessingInk" xmlns:wne="http://schemas.microsoft.com/office/word/2006/wordml" xmlns:wps="http://schemas.microsoft.com/office/word/2010/wordprocessingShape" mc:Ignorable="w14 w15 w16se w16cid w16 w16cex w16sdtdh wp14">
+<w:document xmlns:o="urn:schemas-microsoft-com:office:office" xmlns:r="http://schemas.openxmlformats.org/officeDocument/2006/relationships" xmlns:v="urn:schemas-microsoft-com:vml" xmlns:w="http://schemas.openxmlformats.org/wordprocessingml/2006/main" xmlns:w10="urn:schemas-microsoft-com:office:word" xmlns:wp="http://schemas.openxmlformats.org/drawingml/2006/wordprocessingDrawing" xmlns:wps="http://schemas.microsoft.com/office/word/2010/wordprocessingShape" xmlns:wpg="http://schemas.microsoft.com/office/word/2010/wordprocessingGroup" xmlns:mc="http://schemas.openxmlformats.org/markup-compatibility/2006" xmlns:wp14="http://schemas.microsoft.com/office/word/2010/wordprocessingDrawing" xmlns:w14="http://schemas.microsoft.com/office/word/2010/wordml" xmlns:w15="http://schemas.microsoft.com/office/word/2012/wordml" mc:Ignorable="w14 wp14 w15">
   <w:body>
     <w:p>
-      <w:r>
+      <w:pPr>
+        <w:pStyle w:val="TextBody"/>
+        <w:spacing w:before="0" w:after="0"/>
+        <w:ind w:left="0" w:right="0" w:hanging="0"/>
+        <w:rPr>
+          <w:lang w:val="en-US"/>
+        </w:rPr>
+      </w:pPr>
+      <w:r>
+        <w:rPr>
+          <w:lang w:val="en-US"/>
+        </w:rPr>
         <w:t>Visitors Management Software</w:t>
       </w:r>
     </w:p>
     <w:p>
-      <w:r>
+      <w:pPr>
+        <w:pStyle w:val="TextBody"/>
+        <w:spacing w:before="0" w:after="0"/>
+        <w:ind w:left="0" w:right="0" w:hanging="0"/>
+        <w:rPr>
+          <w:lang w:val="en-US"/>
+        </w:rPr>
+      </w:pPr>
+      <w:r>
+        <w:rPr>
+          <w:lang w:val="en-US"/>
+        </w:rPr>
+      </w:r>
+    </w:p>
+    <w:p>
+      <w:pPr>
+        <w:pStyle w:val="TextBody"/>
+        <w:spacing w:before="0" w:after="0"/>
+        <w:ind w:left="0" w:right="0" w:hanging="0"/>
+        <w:jc w:val="both"/>
+        <w:rPr>
+          <w:lang w:val="en-US"/>
+        </w:rPr>
+      </w:pPr>
+      <w:r>
+        <w:rPr>
+          <w:lang w:val="en-US"/>
+        </w:rPr>
         <w:t>NZSE College is a leading provider of tertiary qualifications in IT and Business Technologies, Early Childhood Education, Health and Wellbeing, Security, Study and Career Preparation, and Vocational Pathways for Military Prep.</w:t>
       </w:r>
     </w:p>
     <w:p>
-      <w:r>
+      <w:pPr>
+        <w:pStyle w:val="TextBody"/>
+        <w:spacing w:before="0" w:after="0"/>
+        <w:ind w:left="0" w:right="0" w:hanging="0"/>
+        <w:jc w:val="both"/>
+        <w:rPr>
+          <w:lang w:val="en-US"/>
+        </w:rPr>
+      </w:pPr>
+      <w:r>
+        <w:rPr>
+          <w:lang w:val="en-US"/>
+        </w:rPr>
+      </w:r>
+    </w:p>
+    <w:p>
+      <w:pPr>
+        <w:pStyle w:val="TextBody"/>
+        <w:spacing w:before="0" w:after="0"/>
+        <w:ind w:left="0" w:right="0" w:hanging="0"/>
+        <w:jc w:val="both"/>
+        <w:rPr>
+          <w:lang w:val="en-US"/>
+        </w:rPr>
+      </w:pPr>
+      <w:r>
+        <w:rPr>
+          <w:lang w:val="en-US"/>
+        </w:rPr>
         <w:t>NZSE College is consistently being visited by any people who are interested in seeing and feeling what it is like to be on the campus and could become potential enrollees. Also, some contractors occasionally visit the campus to do some work, contractual obligations, or simply just to visit an employee.</w:t>
       </w:r>
     </w:p>
     <w:p>
-      <w:r>
-        <w:t xml:space="preserve">Now, with New Zealand borders has re-opened, an in-flux of visitors are wanting to visit the </w:t>
-      </w:r>
-      <w:bookmarkStart w:id="0" w:name="_Int_9n5OFu3m"/>
-      <w:r>
-        <w:t>campus, staff,</w:t>
-      </w:r>
-      <w:bookmarkEnd w:id="0"/>
-      <w:r>
-        <w:t xml:space="preserve"> and management </w:t>
-      </w:r>
-      <w:r>
-        <w:t xml:space="preserve">sometimes are missing some important meetings and </w:t>
-      </w:r>
-      <w:r>
-        <w:t xml:space="preserve">are having challenges to manage the surge of visitors. NZSE management wants to have a tool that </w:t>
-      </w:r>
-      <w:r>
-        <w:t xml:space="preserve">could help the organization track down visitors as well </w:t>
-      </w:r>
-      <w:r>
-        <w:t>as giving</w:t>
-      </w:r>
-      <w:r>
-        <w:t xml:space="preserve"> the staff notifications </w:t>
-      </w:r>
-      <w:r>
-        <w:t>via email so staff can meet the visitor in a timely manner.</w:t>
-      </w:r>
-    </w:p>
-    <w:p>
-      <w:proofErr w:type="gramStart"/>
-      <w:r>
-        <w:t>Te  Heke</w:t>
-      </w:r>
-      <w:proofErr w:type="gramEnd"/>
-      <w:r>
-        <w:t xml:space="preserve">  IT is a software/web development company that provides software and web </w:t>
-      </w:r>
-      <w:r>
-        <w:t>solutions to</w:t>
-      </w:r>
-      <w:r>
-        <w:t xml:space="preserve"> many small to medium sized companies. They have a team of three members who are well experienced in running IT projects to provide high-quality solutions. </w:t>
-      </w:r>
-    </w:p>
-    <w:p>
-      <w:r>
-        <w:t xml:space="preserve"> Te Heke IT has been hired to make </w:t>
-      </w:r>
-      <w:r>
-        <w:t>visitor</w:t>
-      </w:r>
-      <w:r>
-        <w:t xml:space="preserve"> management software</w:t>
-      </w:r>
-      <w:r>
-        <w:t xml:space="preserve"> or VMS</w:t>
-      </w:r>
-      <w:r>
-        <w:t xml:space="preserve">. This system will be able to track and record all visiting activities. The activities will include </w:t>
-      </w:r>
-      <w:r>
-        <w:t>the following</w:t>
-      </w:r>
-      <w:r>
-        <w:t>.</w:t>
+      <w:pPr>
+        <w:pStyle w:val="TextBody"/>
+        <w:spacing w:before="0" w:after="0"/>
+        <w:ind w:left="0" w:right="0" w:hanging="0"/>
+        <w:jc w:val="both"/>
+        <w:rPr>
+          <w:lang w:val="en-US"/>
+        </w:rPr>
+      </w:pPr>
+      <w:r>
+        <w:rPr>
+          <w:lang w:val="en-US"/>
+        </w:rPr>
+      </w:r>
+    </w:p>
+    <w:p>
+      <w:pPr>
+        <w:pStyle w:val="TextBody"/>
+        <w:spacing w:before="0" w:after="0"/>
+        <w:ind w:left="0" w:right="0" w:hanging="0"/>
+        <w:jc w:val="both"/>
+        <w:rPr>
+          <w:lang w:val="en-US"/>
+        </w:rPr>
+      </w:pPr>
+      <w:r>
+        <w:rPr>
+          <w:lang w:val="en-US"/>
+        </w:rPr>
+        <w:t xml:space="preserve">Now, with New Zealand borders has re-opened, an in-flux of visitors are wanting to visit the campus, staff, and management sometimes are missing some important visitor scheduled meetings and are having challenges to manage the surge of visitors. The front desk needs to be in reception to be able to monitor and manage visitors. In the event when the front desk needs to be away from reception, staff may miss a visitor as there is no one to manage and monitor the reception. </w:t>
+      </w:r>
+    </w:p>
+    <w:p>
+      <w:pPr>
+        <w:pStyle w:val="TextBody"/>
+        <w:spacing w:before="0" w:after="0"/>
+        <w:ind w:left="0" w:right="0" w:hanging="0"/>
+        <w:jc w:val="both"/>
+        <w:rPr>
+          <w:lang w:val="en-US"/>
+        </w:rPr>
+      </w:pPr>
+      <w:r>
+        <w:rPr>
+          <w:lang w:val="en-US"/>
+        </w:rPr>
+      </w:r>
+    </w:p>
+    <w:p>
+      <w:pPr>
+        <w:pStyle w:val="TextBody"/>
+        <w:spacing w:before="0" w:after="0"/>
+        <w:ind w:left="0" w:right="0" w:hanging="0"/>
+        <w:jc w:val="both"/>
+        <w:rPr>
+          <w:lang w:val="en-US"/>
+        </w:rPr>
+      </w:pPr>
+      <w:r>
+        <w:rPr>
+          <w:lang w:val="en-US"/>
+        </w:rPr>
+        <w:t>NZSE management wants to have a tool that could help the organization track down visitors as well as giving the staff notifications via email so staff can meet the visitor in a timely manner.</w:t>
+      </w:r>
+    </w:p>
+    <w:p>
+      <w:pPr>
+        <w:pStyle w:val="TextBody"/>
+        <w:spacing w:before="0" w:after="0"/>
+        <w:ind w:left="0" w:right="0" w:hanging="0"/>
+        <w:jc w:val="both"/>
+        <w:rPr>
+          <w:lang w:val="en-US"/>
+        </w:rPr>
+      </w:pPr>
+      <w:r>
+        <w:rPr>
+          <w:lang w:val="en-US"/>
+        </w:rPr>
+      </w:r>
+    </w:p>
+    <w:p>
+      <w:pPr>
+        <w:pStyle w:val="TextBody"/>
+        <w:spacing w:before="0" w:after="0"/>
+        <w:ind w:left="0" w:right="0" w:hanging="0"/>
+        <w:jc w:val="both"/>
+        <w:rPr>
+          <w:lang w:val="en-US"/>
+        </w:rPr>
+      </w:pPr>
+      <w:r>
+        <w:rPr>
+          <w:lang w:val="en-US"/>
+        </w:rPr>
+        <w:t xml:space="preserve">Te Heke IT is a software/web development company that provides software and web solutions to many small to medium sized companies. They have a team of three members who are well experienced in running IT projects to provide high-quality solutions. </w:t>
+      </w:r>
+    </w:p>
+    <w:p>
+      <w:pPr>
+        <w:pStyle w:val="TextBody"/>
+        <w:spacing w:before="0" w:after="0"/>
+        <w:ind w:left="0" w:right="0" w:hanging="0"/>
+        <w:jc w:val="both"/>
+        <w:rPr>
+          <w:lang w:val="en-US"/>
+        </w:rPr>
+      </w:pPr>
+      <w:r>
+        <w:rPr>
+          <w:lang w:val="en-US"/>
+        </w:rPr>
+      </w:r>
+    </w:p>
+    <w:p>
+      <w:pPr>
+        <w:pStyle w:val="TextBody"/>
+        <w:spacing w:before="0" w:after="0"/>
+        <w:ind w:left="0" w:right="0" w:hanging="0"/>
+        <w:jc w:val="both"/>
+        <w:rPr>
+          <w:lang w:val="en-US"/>
+        </w:rPr>
+      </w:pPr>
+      <w:r>
+        <w:rPr>
+          <w:lang w:val="en-US"/>
+        </w:rPr>
+        <w:t>Te Heke IT has been hired to make visitor management software or VMS. This system will be able to track and record all visiting activities. The activities will include the following.</w:t>
+      </w:r>
+    </w:p>
+    <w:p>
+      <w:pPr>
+        <w:pStyle w:val="TextBody"/>
+        <w:spacing w:before="0" w:after="0"/>
+        <w:ind w:left="0" w:right="0" w:hanging="0"/>
+        <w:jc w:val="both"/>
+        <w:rPr>
+          <w:lang w:val="en-US"/>
+        </w:rPr>
+      </w:pPr>
+      <w:r>
+        <w:rPr/>
       </w:r>
     </w:p>
     <w:p>
@@ -94,15 +236,11 @@
           <w:ilvl w:val="0"/>
           <w:numId w:val="1"/>
         </w:numPr>
-      </w:pPr>
-      <w:r>
-        <w:t>Visitor</w:t>
-      </w:r>
-      <w:r>
-        <w:t xml:space="preserve"> registration</w:t>
-      </w:r>
-      <w:r>
-        <w:t xml:space="preserve"> to VMS</w:t>
+        <w:rPr/>
+      </w:pPr>
+      <w:r>
+        <w:rPr/>
+        <w:t>Visitor registration to VMS</w:t>
       </w:r>
     </w:p>
     <w:p>
@@ -112,15 +250,11 @@
           <w:ilvl w:val="0"/>
           <w:numId w:val="1"/>
         </w:numPr>
-      </w:pPr>
-      <w:r>
-        <w:t xml:space="preserve">Visitors </w:t>
-      </w:r>
-      <w:r>
-        <w:t>need</w:t>
-      </w:r>
-      <w:r>
-        <w:t xml:space="preserve"> to login upon entering reception</w:t>
+        <w:rPr/>
+      </w:pPr>
+      <w:r>
+        <w:rPr/>
+        <w:t>Visitors need to login upon entering reception</w:t>
       </w:r>
     </w:p>
     <w:p>
@@ -130,21 +264,11 @@
           <w:ilvl w:val="0"/>
           <w:numId w:val="1"/>
         </w:numPr>
-      </w:pPr>
-      <w:r>
-        <w:t xml:space="preserve">Visitors </w:t>
-      </w:r>
-      <w:r>
-        <w:t>need</w:t>
-      </w:r>
-      <w:r>
-        <w:t xml:space="preserve"> to record details including full name, name of organization, mobile number, email address, </w:t>
-      </w:r>
-      <w:r>
-        <w:t>Car Rego (optional)</w:t>
-      </w:r>
-      <w:r>
-        <w:t>, person to meet with, type of meeting, and purpose of meeting.</w:t>
+        <w:rPr/>
+      </w:pPr>
+      <w:r>
+        <w:rPr/>
+        <w:t>Visitors need to record details including full name, name of organization, mobile number, email address, Car Rego (optional), person to meet with, type of meeting, and purpose of meeting.</w:t>
       </w:r>
     </w:p>
     <w:p>
@@ -154,15 +278,11 @@
           <w:ilvl w:val="0"/>
           <w:numId w:val="1"/>
         </w:numPr>
-      </w:pPr>
-      <w:r>
-        <w:t xml:space="preserve">Visitors need to log out </w:t>
-      </w:r>
-      <w:r>
-        <w:t>once they leave</w:t>
-      </w:r>
-      <w:r>
-        <w:t xml:space="preserve"> the campus</w:t>
+        <w:rPr/>
+      </w:pPr>
+      <w:r>
+        <w:rPr/>
+        <w:t>Visitors need to log out once they leave the campus</w:t>
       </w:r>
     </w:p>
     <w:p>
@@ -172,8 +292,10 @@
           <w:ilvl w:val="0"/>
           <w:numId w:val="1"/>
         </w:numPr>
-      </w:pPr>
-      <w:r>
+        <w:rPr/>
+      </w:pPr>
+      <w:r>
+        <w:rPr/>
         <w:t>VMS will send notification to the staff whom visitors will be meeting with via email</w:t>
       </w:r>
     </w:p>
@@ -184,21 +306,11 @@
           <w:ilvl w:val="0"/>
           <w:numId w:val="1"/>
         </w:numPr>
-      </w:pPr>
-      <w:r>
-        <w:t xml:space="preserve">VMS will hold visitor records for future reference so if the visitor comes back, </w:t>
-      </w:r>
-      <w:r>
-        <w:t>the visitor</w:t>
-      </w:r>
-      <w:r>
-        <w:t xml:space="preserve"> will just put the name and mobile </w:t>
-      </w:r>
-      <w:r>
-        <w:t>phone number</w:t>
-      </w:r>
-      <w:r>
-        <w:t xml:space="preserve"> then all information will be retrieved.</w:t>
+        <w:rPr/>
+      </w:pPr>
+      <w:r>
+        <w:rPr/>
+        <w:t>VMS will hold visitor records for future reference so if the visitor comes back, the visitor will just put the name and mobile phone number then all information will be retrieved.</w:t>
       </w:r>
     </w:p>
     <w:p>
@@ -208,16 +320,20 @@
           <w:ilvl w:val="0"/>
           <w:numId w:val="1"/>
         </w:numPr>
-      </w:pPr>
-      <w:r>
+        <w:rPr/>
+      </w:pPr>
+      <w:r>
+        <w:rPr/>
         <w:t xml:space="preserve">NZSE management can track down who the visitor </w:t>
       </w:r>
-      <w:bookmarkStart w:id="1" w:name="_Int_8aurxENb"/>
-      <w:r>
+      <w:bookmarkStart w:id="0" w:name="_Int_8aurxENb"/>
+      <w:r>
+        <w:rPr/>
         <w:t>has not</w:t>
       </w:r>
-      <w:bookmarkEnd w:id="1"/>
-      <w:r>
+      <w:bookmarkEnd w:id="0"/>
+      <w:r>
+        <w:rPr/>
         <w:t xml:space="preserve"> left the campus by just checking VMS</w:t>
       </w:r>
     </w:p>
@@ -228,13 +344,20 @@
           <w:ilvl w:val="0"/>
           <w:numId w:val="1"/>
         </w:numPr>
-      </w:pPr>
-      <w:r>
+        <w:rPr/>
+      </w:pPr>
+      <w:r>
+        <w:rPr/>
         <w:t>NZSE management can check which staff has the most visitors for that day, week, month, or per year for reporting purposes.</w:t>
       </w:r>
     </w:p>
     <w:p>
-      <w:r>
+      <w:pPr>
+        <w:pStyle w:val="Normal"/>
+        <w:rPr/>
+      </w:pPr>
+      <w:r>
+        <w:rPr/>
         <w:t>Stretch</w:t>
       </w:r>
     </w:p>
@@ -245,8 +368,10 @@
           <w:ilvl w:val="0"/>
           <w:numId w:val="2"/>
         </w:numPr>
-      </w:pPr>
-      <w:r>
+        <w:rPr/>
+      </w:pPr>
+      <w:r>
+        <w:rPr/>
         <w:t>Barcode or QR Code.</w:t>
       </w:r>
     </w:p>
@@ -257,8 +382,10 @@
           <w:ilvl w:val="0"/>
           <w:numId w:val="2"/>
         </w:numPr>
-      </w:pPr>
-      <w:r>
+        <w:rPr/>
+      </w:pPr>
+      <w:r>
+        <w:rPr/>
         <w:t>Print tags for user</w:t>
       </w:r>
     </w:p>
@@ -269,276 +396,452 @@
           <w:ilvl w:val="0"/>
           <w:numId w:val="2"/>
         </w:numPr>
-      </w:pPr>
-      <w:r>
+        <w:rPr/>
+      </w:pPr>
+      <w:r>
+        <w:rPr/>
         <w:t>User can scan tag to log out.</w:t>
       </w:r>
     </w:p>
-    <w:p/>
+    <w:p>
+      <w:pPr>
+        <w:pStyle w:val="Normal"/>
+        <w:widowControl/>
+        <w:bidi w:val="0"/>
+        <w:spacing w:lineRule="auto" w:line="259" w:before="0" w:after="160"/>
+        <w:jc w:val="left"/>
+        <w:rPr/>
+      </w:pPr>
+      <w:r>
+        <w:rPr/>
+      </w:r>
+    </w:p>
     <w:sectPr>
+      <w:type w:val="nextPage"/>
       <w:pgSz w:w="12240" w:h="15840"/>
-      <w:pgMar w:top="1440" w:right="1440" w:bottom="1440" w:left="1440" w:header="720" w:footer="720" w:gutter="0"/>
-      <w:cols w:space="720"/>
-      <w:docGrid w:linePitch="360"/>
+      <w:pgMar w:left="1440" w:right="1440" w:gutter="0" w:header="0" w:top="1440" w:footer="0" w:bottom="1440"/>
+      <w:pgNumType w:fmt="decimal"/>
+      <w:formProt w:val="false"/>
+      <w:textDirection w:val="lrTb"/>
+      <w:docGrid w:type="default" w:linePitch="360" w:charSpace="4096"/>
     </w:sectPr>
   </w:body>
 </w:document>
 </file>
 
-<file path=word/intelligence2.xml><?xml version="1.0" encoding="utf-8"?>
-<int2:intelligence xmlns:int2="http://schemas.microsoft.com/office/intelligence/2020/intelligence" xmlns:oel="http://schemas.microsoft.com/office/2019/extlst">
-  <int2:observations>
-    <int2:bookmark int2:bookmarkName="_Int_8aurxENb" int2:invalidationBookmarkName="" int2:hashCode="N2uI1EK0CIPLgr" int2:id="9pdzgq94"/>
-    <int2:bookmark int2:bookmarkName="_Int_9n5OFu3m" int2:invalidationBookmarkName="" int2:hashCode="VA3sXIPl37bKsb" int2:id="9ctSWa7j"/>
-  </int2:observations>
-  <int2:intelligenceSettings/>
-  <int2:onDemandWorkflows/>
-</int2:intelligence>
-</file>
-
 <file path=word/numbering.xml><?xml version="1.0" encoding="utf-8"?>
-<w:numbering xmlns:wpc="http://schemas.microsoft.com/office/word/2010/wordprocessingCanvas" xmlns:cx="http://schemas.microsoft.com/office/drawing/2014/chartex" xmlns:cx1="http://schemas.microsoft.com/office/drawing/2015/9/8/chartex" xmlns:cx2="http://schemas.microsoft.com/office/drawing/2015/10/21/chartex" xmlns:cx3="http://schemas.microsoft.com/office/drawing/2016/5/9/chartex" xmlns:cx4="http://schemas.microsoft.com/office/drawing/2016/5/10/chartex" xmlns:cx5="http://schemas.microsoft.com/office/drawing/2016/5/11/chartex" xmlns:cx6="http://schemas.microsoft.com/office/drawing/2016/5/12/chartex" xmlns:cx7="http://schemas.microsoft.com/office/drawing/2016/5/13/chartex" xmlns:cx8="http://schemas.microsoft.com/office/drawing/2016/5/14/chartex" xmlns:mc="http://schemas.openxmlformats.org/markup-compatibility/2006" xmlns:aink="http://schemas.microsoft.com/office/drawing/2016/ink" xmlns:am3d="http://schemas.microsoft.com/office/drawing/2017/model3d" xmlns:o="urn:schemas-microsoft-com:office:office" xmlns:oel="http://schemas.microsoft.com/office/2019/extlst" xmlns:r="http://schemas.openxmlformats.org/officeDocument/2006/relationships" xmlns:m="http://schemas.openxmlformats.org/officeDocument/2006/math" xmlns:v="urn:schemas-microsoft-com:vml" xmlns:wp14="http://schemas.microsoft.com/office/word/2010/wordprocessingDrawing" xmlns:wp="http://schemas.openxmlformats.org/drawingml/2006/wordprocessingDrawing" xmlns:w10="urn:schemas-microsoft-com:office:word" xmlns:w="http://schemas.openxmlformats.org/wordprocessingml/2006/main" xmlns:w14="http://schemas.microsoft.com/office/word/2010/wordml" xmlns:w15="http://schemas.microsoft.com/office/word/2012/wordml" xmlns:w16cex="http://schemas.microsoft.com/office/word/2018/wordml/cex" xmlns:w16cid="http://schemas.microsoft.com/office/word/2016/wordml/cid" xmlns:w16="http://schemas.microsoft.com/office/word/2018/wordml" xmlns:w16sdtdh="http://schemas.microsoft.com/office/word/2020/wordml/sdtdatahash" xmlns:w16se="http://schemas.microsoft.com/office/word/2015/wordml/symex" xmlns:wpg="http://schemas.microsoft.com/office/word/2010/wordprocessingGroup" xmlns:wpi="http://schemas.microsoft.com/office/word/2010/wordprocessingInk" xmlns:wne="http://schemas.microsoft.com/office/word/2006/wordml" xmlns:wps="http://schemas.microsoft.com/office/word/2010/wordprocessingShape" mc:Ignorable="w14 w15 w16se w16cid w16 w16cex w16sdtdh wp14">
-  <w:abstractNum w:abstractNumId="0" w15:restartNumberingAfterBreak="0">
-    <w:nsid w:val="682E6FEF"/>
-    <w:multiLevelType w:val="hybridMultilevel"/>
-    <w:tmpl w:val="D03E63F2"/>
-    <w:lvl w:ilvl="0" w:tplc="14090001">
+<w:numbering xmlns:w="http://schemas.openxmlformats.org/wordprocessingml/2006/main" xmlns:o="urn:schemas-microsoft-com:office:office" xmlns:r="http://schemas.openxmlformats.org/officeDocument/2006/relationships" xmlns:v="urn:schemas-microsoft-com:vml" xmlns:mc="http://schemas.openxmlformats.org/markup-compatibility/2006" xmlns:w14="http://schemas.microsoft.com/office/word/2010/wordml" mc:Ignorable="w14">
+  <w:abstractNum w:abstractNumId="1">
+    <w:lvl w:ilvl="0">
       <w:start w:val="1"/>
       <w:numFmt w:val="bullet"/>
       <w:lvlText w:val=""/>
       <w:lvlJc w:val="left"/>
       <w:pPr>
+        <w:tabs>
+          <w:tab w:val="num" w:pos="0"/>
+        </w:tabs>
         <w:ind w:left="720" w:hanging="360"/>
       </w:pPr>
       <w:rPr>
-        <w:rFonts w:ascii="Symbol" w:hAnsi="Symbol" w:hint="default"/>
-      </w:rPr>
-    </w:lvl>
-    <w:lvl w:ilvl="1" w:tplc="14090003" w:tentative="1">
+        <w:rFonts w:ascii="Symbol" w:hAnsi="Symbol" w:cs="Symbol" w:hint="default"/>
+      </w:rPr>
+    </w:lvl>
+    <w:lvl w:ilvl="1">
       <w:start w:val="1"/>
       <w:numFmt w:val="bullet"/>
       <w:lvlText w:val="o"/>
       <w:lvlJc w:val="left"/>
       <w:pPr>
+        <w:tabs>
+          <w:tab w:val="num" w:pos="0"/>
+        </w:tabs>
         <w:ind w:left="1440" w:hanging="360"/>
       </w:pPr>
       <w:rPr>
         <w:rFonts w:ascii="Courier New" w:hAnsi="Courier New" w:cs="Courier New" w:hint="default"/>
       </w:rPr>
     </w:lvl>
-    <w:lvl w:ilvl="2" w:tplc="14090005" w:tentative="1">
+    <w:lvl w:ilvl="2">
       <w:start w:val="1"/>
       <w:numFmt w:val="bullet"/>
       <w:lvlText w:val=""/>
       <w:lvlJc w:val="left"/>
       <w:pPr>
+        <w:tabs>
+          <w:tab w:val="num" w:pos="0"/>
+        </w:tabs>
         <w:ind w:left="2160" w:hanging="360"/>
       </w:pPr>
       <w:rPr>
-        <w:rFonts w:ascii="Wingdings" w:hAnsi="Wingdings" w:hint="default"/>
-      </w:rPr>
-    </w:lvl>
-    <w:lvl w:ilvl="3" w:tplc="14090001" w:tentative="1">
+        <w:rFonts w:ascii="Wingdings" w:hAnsi="Wingdings" w:cs="Wingdings" w:hint="default"/>
+      </w:rPr>
+    </w:lvl>
+    <w:lvl w:ilvl="3">
       <w:start w:val="1"/>
       <w:numFmt w:val="bullet"/>
       <w:lvlText w:val=""/>
       <w:lvlJc w:val="left"/>
       <w:pPr>
+        <w:tabs>
+          <w:tab w:val="num" w:pos="0"/>
+        </w:tabs>
         <w:ind w:left="2880" w:hanging="360"/>
       </w:pPr>
       <w:rPr>
-        <w:rFonts w:ascii="Symbol" w:hAnsi="Symbol" w:hint="default"/>
-      </w:rPr>
-    </w:lvl>
-    <w:lvl w:ilvl="4" w:tplc="14090003" w:tentative="1">
+        <w:rFonts w:ascii="Symbol" w:hAnsi="Symbol" w:cs="Symbol" w:hint="default"/>
+      </w:rPr>
+    </w:lvl>
+    <w:lvl w:ilvl="4">
       <w:start w:val="1"/>
       <w:numFmt w:val="bullet"/>
       <w:lvlText w:val="o"/>
       <w:lvlJc w:val="left"/>
       <w:pPr>
+        <w:tabs>
+          <w:tab w:val="num" w:pos="0"/>
+        </w:tabs>
         <w:ind w:left="3600" w:hanging="360"/>
       </w:pPr>
       <w:rPr>
         <w:rFonts w:ascii="Courier New" w:hAnsi="Courier New" w:cs="Courier New" w:hint="default"/>
       </w:rPr>
     </w:lvl>
-    <w:lvl w:ilvl="5" w:tplc="14090005" w:tentative="1">
+    <w:lvl w:ilvl="5">
       <w:start w:val="1"/>
       <w:numFmt w:val="bullet"/>
       <w:lvlText w:val=""/>
       <w:lvlJc w:val="left"/>
       <w:pPr>
+        <w:tabs>
+          <w:tab w:val="num" w:pos="0"/>
+        </w:tabs>
         <w:ind w:left="4320" w:hanging="360"/>
       </w:pPr>
       <w:rPr>
-        <w:rFonts w:ascii="Wingdings" w:hAnsi="Wingdings" w:hint="default"/>
-      </w:rPr>
-    </w:lvl>
-    <w:lvl w:ilvl="6" w:tplc="14090001" w:tentative="1">
+        <w:rFonts w:ascii="Wingdings" w:hAnsi="Wingdings" w:cs="Wingdings" w:hint="default"/>
+      </w:rPr>
+    </w:lvl>
+    <w:lvl w:ilvl="6">
       <w:start w:val="1"/>
       <w:numFmt w:val="bullet"/>
       <w:lvlText w:val=""/>
       <w:lvlJc w:val="left"/>
       <w:pPr>
+        <w:tabs>
+          <w:tab w:val="num" w:pos="0"/>
+        </w:tabs>
         <w:ind w:left="5040" w:hanging="360"/>
       </w:pPr>
       <w:rPr>
-        <w:rFonts w:ascii="Symbol" w:hAnsi="Symbol" w:hint="default"/>
-      </w:rPr>
-    </w:lvl>
-    <w:lvl w:ilvl="7" w:tplc="14090003" w:tentative="1">
+        <w:rFonts w:ascii="Symbol" w:hAnsi="Symbol" w:cs="Symbol" w:hint="default"/>
+      </w:rPr>
+    </w:lvl>
+    <w:lvl w:ilvl="7">
       <w:start w:val="1"/>
       <w:numFmt w:val="bullet"/>
       <w:lvlText w:val="o"/>
       <w:lvlJc w:val="left"/>
       <w:pPr>
+        <w:tabs>
+          <w:tab w:val="num" w:pos="0"/>
+        </w:tabs>
         <w:ind w:left="5760" w:hanging="360"/>
       </w:pPr>
       <w:rPr>
         <w:rFonts w:ascii="Courier New" w:hAnsi="Courier New" w:cs="Courier New" w:hint="default"/>
       </w:rPr>
     </w:lvl>
-    <w:lvl w:ilvl="8" w:tplc="14090005" w:tentative="1">
+    <w:lvl w:ilvl="8">
       <w:start w:val="1"/>
       <w:numFmt w:val="bullet"/>
       <w:lvlText w:val=""/>
       <w:lvlJc w:val="left"/>
       <w:pPr>
+        <w:tabs>
+          <w:tab w:val="num" w:pos="0"/>
+        </w:tabs>
         <w:ind w:left="6480" w:hanging="360"/>
       </w:pPr>
       <w:rPr>
-        <w:rFonts w:ascii="Wingdings" w:hAnsi="Wingdings" w:hint="default"/>
+        <w:rFonts w:ascii="Wingdings" w:hAnsi="Wingdings" w:cs="Wingdings" w:hint="default"/>
       </w:rPr>
     </w:lvl>
   </w:abstractNum>
-  <w:abstractNum w:abstractNumId="1" w15:restartNumberingAfterBreak="0">
-    <w:nsid w:val="6EAC7BC5"/>
-    <w:multiLevelType w:val="hybridMultilevel"/>
-    <w:tmpl w:val="F4E49052"/>
-    <w:lvl w:ilvl="0" w:tplc="184680BC">
+  <w:abstractNum w:abstractNumId="2">
+    <w:lvl w:ilvl="0">
       <w:start w:val="1"/>
       <w:numFmt w:val="bullet"/>
       <w:lvlText w:val=""/>
       <w:lvlJc w:val="left"/>
       <w:pPr>
+        <w:tabs>
+          <w:tab w:val="num" w:pos="0"/>
+        </w:tabs>
         <w:ind w:left="720" w:hanging="360"/>
       </w:pPr>
       <w:rPr>
-        <w:rFonts w:ascii="Symbol" w:hAnsi="Symbol" w:hint="default"/>
-      </w:rPr>
-    </w:lvl>
-    <w:lvl w:ilvl="1" w:tplc="1EF28840">
+        <w:rFonts w:ascii="Symbol" w:hAnsi="Symbol" w:cs="Symbol" w:hint="default"/>
+      </w:rPr>
+    </w:lvl>
+    <w:lvl w:ilvl="1">
       <w:start w:val="1"/>
       <w:numFmt w:val="bullet"/>
       <w:lvlText w:val="o"/>
       <w:lvlJc w:val="left"/>
       <w:pPr>
+        <w:tabs>
+          <w:tab w:val="num" w:pos="0"/>
+        </w:tabs>
         <w:ind w:left="1440" w:hanging="360"/>
       </w:pPr>
       <w:rPr>
-        <w:rFonts w:ascii="Courier New" w:hAnsi="Courier New" w:hint="default"/>
-      </w:rPr>
-    </w:lvl>
-    <w:lvl w:ilvl="2" w:tplc="819A9230">
+        <w:rFonts w:ascii="Courier New" w:hAnsi="Courier New" w:cs="Courier New" w:hint="default"/>
+      </w:rPr>
+    </w:lvl>
+    <w:lvl w:ilvl="2">
       <w:start w:val="1"/>
       <w:numFmt w:val="bullet"/>
       <w:lvlText w:val=""/>
       <w:lvlJc w:val="left"/>
       <w:pPr>
+        <w:tabs>
+          <w:tab w:val="num" w:pos="0"/>
+        </w:tabs>
         <w:ind w:left="2160" w:hanging="360"/>
       </w:pPr>
       <w:rPr>
-        <w:rFonts w:ascii="Wingdings" w:hAnsi="Wingdings" w:hint="default"/>
-      </w:rPr>
-    </w:lvl>
-    <w:lvl w:ilvl="3" w:tplc="BD5AE0B4">
+        <w:rFonts w:ascii="Wingdings" w:hAnsi="Wingdings" w:cs="Wingdings" w:hint="default"/>
+      </w:rPr>
+    </w:lvl>
+    <w:lvl w:ilvl="3">
       <w:start w:val="1"/>
       <w:numFmt w:val="bullet"/>
       <w:lvlText w:val=""/>
       <w:lvlJc w:val="left"/>
       <w:pPr>
+        <w:tabs>
+          <w:tab w:val="num" w:pos="0"/>
+        </w:tabs>
         <w:ind w:left="2880" w:hanging="360"/>
       </w:pPr>
       <w:rPr>
-        <w:rFonts w:ascii="Symbol" w:hAnsi="Symbol" w:hint="default"/>
-      </w:rPr>
-    </w:lvl>
-    <w:lvl w:ilvl="4" w:tplc="1AB03F9A">
+        <w:rFonts w:ascii="Symbol" w:hAnsi="Symbol" w:cs="Symbol" w:hint="default"/>
+      </w:rPr>
+    </w:lvl>
+    <w:lvl w:ilvl="4">
       <w:start w:val="1"/>
       <w:numFmt w:val="bullet"/>
       <w:lvlText w:val="o"/>
       <w:lvlJc w:val="left"/>
       <w:pPr>
+        <w:tabs>
+          <w:tab w:val="num" w:pos="0"/>
+        </w:tabs>
         <w:ind w:left="3600" w:hanging="360"/>
       </w:pPr>
       <w:rPr>
-        <w:rFonts w:ascii="Courier New" w:hAnsi="Courier New" w:hint="default"/>
-      </w:rPr>
-    </w:lvl>
-    <w:lvl w:ilvl="5" w:tplc="446C30FC">
+        <w:rFonts w:ascii="Courier New" w:hAnsi="Courier New" w:cs="Courier New" w:hint="default"/>
+      </w:rPr>
+    </w:lvl>
+    <w:lvl w:ilvl="5">
       <w:start w:val="1"/>
       <w:numFmt w:val="bullet"/>
       <w:lvlText w:val=""/>
       <w:lvlJc w:val="left"/>
       <w:pPr>
+        <w:tabs>
+          <w:tab w:val="num" w:pos="0"/>
+        </w:tabs>
         <w:ind w:left="4320" w:hanging="360"/>
       </w:pPr>
       <w:rPr>
-        <w:rFonts w:ascii="Wingdings" w:hAnsi="Wingdings" w:hint="default"/>
-      </w:rPr>
-    </w:lvl>
-    <w:lvl w:ilvl="6" w:tplc="B87E630C">
+        <w:rFonts w:ascii="Wingdings" w:hAnsi="Wingdings" w:cs="Wingdings" w:hint="default"/>
+      </w:rPr>
+    </w:lvl>
+    <w:lvl w:ilvl="6">
       <w:start w:val="1"/>
       <w:numFmt w:val="bullet"/>
       <w:lvlText w:val=""/>
       <w:lvlJc w:val="left"/>
       <w:pPr>
+        <w:tabs>
+          <w:tab w:val="num" w:pos="0"/>
+        </w:tabs>
         <w:ind w:left="5040" w:hanging="360"/>
       </w:pPr>
       <w:rPr>
-        <w:rFonts w:ascii="Symbol" w:hAnsi="Symbol" w:hint="default"/>
-      </w:rPr>
-    </w:lvl>
-    <w:lvl w:ilvl="7" w:tplc="51DA9B1E">
+        <w:rFonts w:ascii="Symbol" w:hAnsi="Symbol" w:cs="Symbol" w:hint="default"/>
+      </w:rPr>
+    </w:lvl>
+    <w:lvl w:ilvl="7">
       <w:start w:val="1"/>
       <w:numFmt w:val="bullet"/>
       <w:lvlText w:val="o"/>
       <w:lvlJc w:val="left"/>
       <w:pPr>
+        <w:tabs>
+          <w:tab w:val="num" w:pos="0"/>
+        </w:tabs>
         <w:ind w:left="5760" w:hanging="360"/>
       </w:pPr>
       <w:rPr>
-        <w:rFonts w:ascii="Courier New" w:hAnsi="Courier New" w:hint="default"/>
-      </w:rPr>
-    </w:lvl>
-    <w:lvl w:ilvl="8" w:tplc="7EA4D41A">
+        <w:rFonts w:ascii="Courier New" w:hAnsi="Courier New" w:cs="Courier New" w:hint="default"/>
+      </w:rPr>
+    </w:lvl>
+    <w:lvl w:ilvl="8">
       <w:start w:val="1"/>
       <w:numFmt w:val="bullet"/>
       <w:lvlText w:val=""/>
       <w:lvlJc w:val="left"/>
       <w:pPr>
+        <w:tabs>
+          <w:tab w:val="num" w:pos="0"/>
+        </w:tabs>
         <w:ind w:left="6480" w:hanging="360"/>
       </w:pPr>
       <w:rPr>
-        <w:rFonts w:ascii="Wingdings" w:hAnsi="Wingdings" w:hint="default"/>
+        <w:rFonts w:ascii="Wingdings" w:hAnsi="Wingdings" w:cs="Wingdings" w:hint="default"/>
       </w:rPr>
     </w:lvl>
   </w:abstractNum>
-  <w:num w:numId="1" w16cid:durableId="2032798859">
+  <w:abstractNum w:abstractNumId="3">
+    <w:lvl w:ilvl="0">
+      <w:start w:val="1"/>
+      <w:numFmt w:val="none"/>
+      <w:suff w:val="nothing"/>
+      <w:lvlText w:val=""/>
+      <w:lvlJc w:val="left"/>
+      <w:pPr>
+        <w:tabs>
+          <w:tab w:val="num" w:pos="0"/>
+        </w:tabs>
+        <w:ind w:left="0" w:hanging="0"/>
+      </w:pPr>
+    </w:lvl>
+    <w:lvl w:ilvl="1">
+      <w:start w:val="1"/>
+      <w:numFmt w:val="none"/>
+      <w:suff w:val="nothing"/>
+      <w:lvlText w:val=""/>
+      <w:lvlJc w:val="left"/>
+      <w:pPr>
+        <w:tabs>
+          <w:tab w:val="num" w:pos="0"/>
+        </w:tabs>
+        <w:ind w:left="0" w:hanging="0"/>
+      </w:pPr>
+    </w:lvl>
+    <w:lvl w:ilvl="2">
+      <w:start w:val="1"/>
+      <w:numFmt w:val="none"/>
+      <w:suff w:val="nothing"/>
+      <w:lvlText w:val=""/>
+      <w:lvlJc w:val="left"/>
+      <w:pPr>
+        <w:tabs>
+          <w:tab w:val="num" w:pos="0"/>
+        </w:tabs>
+        <w:ind w:left="0" w:hanging="0"/>
+      </w:pPr>
+    </w:lvl>
+    <w:lvl w:ilvl="3">
+      <w:start w:val="1"/>
+      <w:numFmt w:val="none"/>
+      <w:suff w:val="nothing"/>
+      <w:lvlText w:val=""/>
+      <w:lvlJc w:val="left"/>
+      <w:pPr>
+        <w:tabs>
+          <w:tab w:val="num" w:pos="0"/>
+        </w:tabs>
+        <w:ind w:left="0" w:hanging="0"/>
+      </w:pPr>
+    </w:lvl>
+    <w:lvl w:ilvl="4">
+      <w:start w:val="1"/>
+      <w:numFmt w:val="none"/>
+      <w:suff w:val="nothing"/>
+      <w:lvlText w:val=""/>
+      <w:lvlJc w:val="left"/>
+      <w:pPr>
+        <w:tabs>
+          <w:tab w:val="num" w:pos="0"/>
+        </w:tabs>
+        <w:ind w:left="0" w:hanging="0"/>
+      </w:pPr>
+    </w:lvl>
+    <w:lvl w:ilvl="5">
+      <w:start w:val="1"/>
+      <w:numFmt w:val="none"/>
+      <w:suff w:val="nothing"/>
+      <w:lvlText w:val=""/>
+      <w:lvlJc w:val="left"/>
+      <w:pPr>
+        <w:tabs>
+          <w:tab w:val="num" w:pos="0"/>
+        </w:tabs>
+        <w:ind w:left="0" w:hanging="0"/>
+      </w:pPr>
+    </w:lvl>
+    <w:lvl w:ilvl="6">
+      <w:start w:val="1"/>
+      <w:numFmt w:val="none"/>
+      <w:suff w:val="nothing"/>
+      <w:lvlText w:val=""/>
+      <w:lvlJc w:val="left"/>
+      <w:pPr>
+        <w:tabs>
+          <w:tab w:val="num" w:pos="0"/>
+        </w:tabs>
+        <w:ind w:left="0" w:hanging="0"/>
+      </w:pPr>
+    </w:lvl>
+    <w:lvl w:ilvl="7">
+      <w:start w:val="1"/>
+      <w:numFmt w:val="none"/>
+      <w:suff w:val="nothing"/>
+      <w:lvlText w:val=""/>
+      <w:lvlJc w:val="left"/>
+      <w:pPr>
+        <w:tabs>
+          <w:tab w:val="num" w:pos="0"/>
+        </w:tabs>
+        <w:ind w:left="0" w:hanging="0"/>
+      </w:pPr>
+    </w:lvl>
+    <w:lvl w:ilvl="8">
+      <w:start w:val="1"/>
+      <w:numFmt w:val="none"/>
+      <w:suff w:val="nothing"/>
+      <w:lvlText w:val=""/>
+      <w:lvlJc w:val="left"/>
+      <w:pPr>
+        <w:tabs>
+          <w:tab w:val="num" w:pos="0"/>
+        </w:tabs>
+        <w:ind w:left="0" w:hanging="0"/>
+      </w:pPr>
+    </w:lvl>
+  </w:abstractNum>
+  <w:num w:numId="1">
     <w:abstractNumId w:val="1"/>
   </w:num>
-  <w:num w:numId="2" w16cid:durableId="782041940">
-    <w:abstractNumId w:val="0"/>
+  <w:num w:numId="2">
+    <w:abstractNumId w:val="2"/>
+  </w:num>
+  <w:num w:numId="3">
+    <w:abstractNumId w:val="3"/>
   </w:num>
 </w:numbering>
 </file>
 
 <file path=word/styles.xml><?xml version="1.0" encoding="utf-8"?>
-<w:styles xmlns:mc="http://schemas.openxmlformats.org/markup-compatibility/2006" xmlns:r="http://schemas.openxmlformats.org/officeDocument/2006/relationships" xmlns:w="http://schemas.openxmlformats.org/wordprocessingml/2006/main" xmlns:w14="http://schemas.microsoft.com/office/word/2010/wordml" xmlns:w15="http://schemas.microsoft.com/office/word/2012/wordml" xmlns:w16cex="http://schemas.microsoft.com/office/word/2018/wordml/cex" xmlns:w16cid="http://schemas.microsoft.com/office/word/2016/wordml/cid" xmlns:w16="http://schemas.microsoft.com/office/word/2018/wordml" xmlns:w16sdtdh="http://schemas.microsoft.com/office/word/2020/wordml/sdtdatahash" xmlns:w16se="http://schemas.microsoft.com/office/word/2015/wordml/symex" mc:Ignorable="w14 w15 w16se w16cid w16 w16cex w16sdtdh">
+<w:styles xmlns:w="http://schemas.openxmlformats.org/wordprocessingml/2006/main" xmlns:w14="http://schemas.microsoft.com/office/word/2010/wordml" xmlns:mc="http://schemas.openxmlformats.org/markup-compatibility/2006" mc:Ignorable="w14">
   <w:docDefaults>
     <w:rPrDefault>
       <w:rPr>
-        <w:rFonts w:asciiTheme="minorHAnsi" w:eastAsiaTheme="minorHAnsi" w:hAnsiTheme="minorHAnsi" w:cstheme="minorBidi"/>
+        <w:rFonts w:ascii="Calibri" w:hAnsi="Calibri" w:eastAsia="Calibri" w:cs="" w:asciiTheme="minorHAnsi" w:cstheme="minorBidi" w:eastAsiaTheme="minorHAnsi" w:hAnsiTheme="minorHAnsi"/>
         <w:sz w:val="22"/>
         <w:szCs w:val="22"/>
         <w:lang w:val="en-US" w:eastAsia="en-US" w:bidi="ar-SA"/>
@@ -546,21 +849,21 @@
     </w:rPrDefault>
     <w:pPrDefault>
       <w:pPr>
-        <w:spacing w:after="160" w:line="259" w:lineRule="auto"/>
+        <w:suppressAutoHyphens w:val="true"/>
       </w:pPr>
     </w:pPrDefault>
   </w:docDefaults>
   <w:latentStyles w:defLockedState="0" w:defUIPriority="99" w:defSemiHidden="0" w:defUnhideWhenUsed="0" w:defQFormat="0" w:count="376">
     <w:lsdException w:name="Normal" w:uiPriority="0" w:qFormat="1"/>
     <w:lsdException w:name="heading 1" w:uiPriority="9" w:qFormat="1"/>
-    <w:lsdException w:name="heading 2" w:semiHidden="1" w:uiPriority="9" w:unhideWhenUsed="1" w:qFormat="1"/>
-    <w:lsdException w:name="heading 3" w:semiHidden="1" w:uiPriority="9" w:unhideWhenUsed="1" w:qFormat="1"/>
-    <w:lsdException w:name="heading 4" w:semiHidden="1" w:uiPriority="9" w:unhideWhenUsed="1" w:qFormat="1"/>
-    <w:lsdException w:name="heading 5" w:semiHidden="1" w:uiPriority="9" w:unhideWhenUsed="1" w:qFormat="1"/>
-    <w:lsdException w:name="heading 6" w:semiHidden="1" w:uiPriority="9" w:unhideWhenUsed="1" w:qFormat="1"/>
-    <w:lsdException w:name="heading 7" w:semiHidden="1" w:uiPriority="9" w:unhideWhenUsed="1" w:qFormat="1"/>
-    <w:lsdException w:name="heading 8" w:semiHidden="1" w:uiPriority="9" w:unhideWhenUsed="1" w:qFormat="1"/>
-    <w:lsdException w:name="heading 9" w:semiHidden="1" w:uiPriority="9" w:unhideWhenUsed="1" w:qFormat="1"/>
+    <w:lsdException w:name="heading 2" w:uiPriority="9" w:semiHidden="1" w:unhideWhenUsed="1" w:qFormat="1"/>
+    <w:lsdException w:name="heading 3" w:uiPriority="9" w:semiHidden="1" w:unhideWhenUsed="1" w:qFormat="1"/>
+    <w:lsdException w:name="heading 4" w:uiPriority="9" w:semiHidden="1" w:unhideWhenUsed="1" w:qFormat="1"/>
+    <w:lsdException w:name="heading 5" w:uiPriority="9" w:semiHidden="1" w:unhideWhenUsed="1" w:qFormat="1"/>
+    <w:lsdException w:name="heading 6" w:uiPriority="9" w:semiHidden="1" w:unhideWhenUsed="1" w:qFormat="1"/>
+    <w:lsdException w:name="heading 7" w:uiPriority="9" w:semiHidden="1" w:unhideWhenUsed="1" w:qFormat="1"/>
+    <w:lsdException w:name="heading 8" w:uiPriority="9" w:semiHidden="1" w:unhideWhenUsed="1" w:qFormat="1"/>
+    <w:lsdException w:name="heading 9" w:uiPriority="9" w:semiHidden="1" w:unhideWhenUsed="1" w:qFormat="1"/>
     <w:lsdException w:name="index 1" w:semiHidden="1" w:unhideWhenUsed="1"/>
     <w:lsdException w:name="index 2" w:semiHidden="1" w:unhideWhenUsed="1"/>
     <w:lsdException w:name="index 3" w:semiHidden="1" w:unhideWhenUsed="1"/>
@@ -570,22 +873,22 @@
     <w:lsdException w:name="index 7" w:semiHidden="1" w:unhideWhenUsed="1"/>
     <w:lsdException w:name="index 8" w:semiHidden="1" w:unhideWhenUsed="1"/>
     <w:lsdException w:name="index 9" w:semiHidden="1" w:unhideWhenUsed="1"/>
-    <w:lsdException w:name="toc 1" w:semiHidden="1" w:uiPriority="39" w:unhideWhenUsed="1"/>
-    <w:lsdException w:name="toc 2" w:semiHidden="1" w:uiPriority="39" w:unhideWhenUsed="1"/>
-    <w:lsdException w:name="toc 3" w:semiHidden="1" w:uiPriority="39" w:unhideWhenUsed="1"/>
-    <w:lsdException w:name="toc 4" w:semiHidden="1" w:uiPriority="39" w:unhideWhenUsed="1"/>
-    <w:lsdException w:name="toc 5" w:semiHidden="1" w:uiPriority="39" w:unhideWhenUsed="1"/>
-    <w:lsdException w:name="toc 6" w:semiHidden="1" w:uiPriority="39" w:unhideWhenUsed="1"/>
-    <w:lsdException w:name="toc 7" w:semiHidden="1" w:uiPriority="39" w:unhideWhenUsed="1"/>
-    <w:lsdException w:name="toc 8" w:semiHidden="1" w:uiPriority="39" w:unhideWhenUsed="1"/>
-    <w:lsdException w:name="toc 9" w:semiHidden="1" w:uiPriority="39" w:unhideWhenUsed="1"/>
+    <w:lsdException w:name="toc 1" w:uiPriority="39" w:semiHidden="1" w:unhideWhenUsed="1"/>
+    <w:lsdException w:name="toc 2" w:uiPriority="39" w:semiHidden="1" w:unhideWhenUsed="1"/>
+    <w:lsdException w:name="toc 3" w:uiPriority="39" w:semiHidden="1" w:unhideWhenUsed="1"/>
+    <w:lsdException w:name="toc 4" w:uiPriority="39" w:semiHidden="1" w:unhideWhenUsed="1"/>
+    <w:lsdException w:name="toc 5" w:uiPriority="39" w:semiHidden="1" w:unhideWhenUsed="1"/>
+    <w:lsdException w:name="toc 6" w:uiPriority="39" w:semiHidden="1" w:unhideWhenUsed="1"/>
+    <w:lsdException w:name="toc 7" w:uiPriority="39" w:semiHidden="1" w:unhideWhenUsed="1"/>
+    <w:lsdException w:name="toc 8" w:uiPriority="39" w:semiHidden="1" w:unhideWhenUsed="1"/>
+    <w:lsdException w:name="toc 9" w:uiPriority="39" w:semiHidden="1" w:unhideWhenUsed="1"/>
     <w:lsdException w:name="Normal Indent" w:semiHidden="1" w:unhideWhenUsed="1"/>
     <w:lsdException w:name="footnote text" w:semiHidden="1" w:unhideWhenUsed="1"/>
     <w:lsdException w:name="annotation text" w:semiHidden="1" w:unhideWhenUsed="1"/>
     <w:lsdException w:name="header" w:semiHidden="1" w:unhideWhenUsed="1"/>
     <w:lsdException w:name="footer" w:semiHidden="1" w:unhideWhenUsed="1"/>
     <w:lsdException w:name="index heading" w:semiHidden="1" w:unhideWhenUsed="1"/>
-    <w:lsdException w:name="caption" w:semiHidden="1" w:uiPriority="35" w:unhideWhenUsed="1" w:qFormat="1"/>
+    <w:lsdException w:name="caption" w:uiPriority="35" w:semiHidden="1" w:unhideWhenUsed="1" w:qFormat="1"/>
     <w:lsdException w:name="table of figures" w:semiHidden="1" w:unhideWhenUsed="1"/>
     <w:lsdException w:name="envelope address" w:semiHidden="1" w:unhideWhenUsed="1"/>
     <w:lsdException w:name="envelope return" w:semiHidden="1" w:unhideWhenUsed="1"/>
@@ -616,7 +919,7 @@
     <w:lsdException w:name="Title" w:uiPriority="10" w:qFormat="1"/>
     <w:lsdException w:name="Closing" w:semiHidden="1" w:unhideWhenUsed="1"/>
     <w:lsdException w:name="Signature" w:semiHidden="1" w:unhideWhenUsed="1"/>
-    <w:lsdException w:name="Default Paragraph Font" w:semiHidden="1" w:uiPriority="1" w:unhideWhenUsed="1"/>
+    <w:lsdException w:name="Default Paragraph Font" w:uiPriority="1" w:semiHidden="1" w:unhideWhenUsed="1"/>
     <w:lsdException w:name="Body Text" w:semiHidden="1" w:unhideWhenUsed="1"/>
     <w:lsdException w:name="Body Text Indent" w:semiHidden="1" w:unhideWhenUsed="1"/>
     <w:lsdException w:name="List Continue" w:semiHidden="1" w:unhideWhenUsed="1"/>
@@ -816,8 +1119,8 @@
     <w:lsdException w:name="Subtle Reference" w:uiPriority="31" w:qFormat="1"/>
     <w:lsdException w:name="Intense Reference" w:uiPriority="32" w:qFormat="1"/>
     <w:lsdException w:name="Book Title" w:uiPriority="33" w:qFormat="1"/>
-    <w:lsdException w:name="Bibliography" w:semiHidden="1" w:uiPriority="37" w:unhideWhenUsed="1"/>
-    <w:lsdException w:name="TOC Heading" w:semiHidden="1" w:uiPriority="39" w:unhideWhenUsed="1" w:qFormat="1"/>
+    <w:lsdException w:name="Bibliography" w:uiPriority="37" w:semiHidden="1" w:unhideWhenUsed="1"/>
+    <w:lsdException w:name="TOC Heading" w:uiPriority="39" w:semiHidden="1" w:unhideWhenUsed="1" w:qFormat="1"/>
     <w:lsdException w:name="Plain Table 1" w:uiPriority="41"/>
     <w:lsdException w:name="Plain Table 2" w:uiPriority="42"/>
     <w:lsdException w:name="Plain Table 3" w:uiPriority="43"/>
@@ -928,15 +1231,109 @@
     <w:lsdException w:name="Unresolved Mention" w:semiHidden="1" w:unhideWhenUsed="1"/>
     <w:lsdException w:name="Smart Link" w:semiHidden="1" w:unhideWhenUsed="1"/>
   </w:latentStyles>
-  <w:style w:type="paragraph" w:default="1" w:styleId="Normal">
+  <w:style w:type="paragraph" w:styleId="Normal" w:default="1">
     <w:name w:val="Normal"/>
     <w:qFormat/>
+    <w:pPr>
+      <w:widowControl/>
+      <w:bidi w:val="0"/>
+      <w:spacing w:lineRule="auto" w:line="259" w:before="0" w:after="160"/>
+      <w:jc w:val="left"/>
+    </w:pPr>
+    <w:rPr>
+      <w:rFonts w:ascii="Calibri" w:hAnsi="Calibri" w:eastAsia="Calibri" w:cs="" w:asciiTheme="minorHAnsi" w:cstheme="minorBidi" w:eastAsiaTheme="minorHAnsi" w:hAnsiTheme="minorHAnsi"/>
+      <w:color w:val="auto"/>
+      <w:kern w:val="0"/>
+      <w:sz w:val="22"/>
+      <w:szCs w:val="22"/>
+      <w:lang w:val="en-US" w:eastAsia="en-US" w:bidi="ar-SA"/>
+    </w:rPr>
   </w:style>
-  <w:style w:type="character" w:default="1" w:styleId="DefaultParagraphFont">
+  <w:style w:type="character" w:styleId="DefaultParagraphFont" w:default="1">
     <w:name w:val="Default Paragraph Font"/>
     <w:uiPriority w:val="1"/>
     <w:semiHidden/>
     <w:unhideWhenUsed/>
+    <w:qFormat/>
+    <w:rPr/>
+  </w:style>
+  <w:style w:type="paragraph" w:styleId="Heading">
+    <w:name w:val="Heading"/>
+    <w:basedOn w:val="Normal"/>
+    <w:next w:val="TextBody"/>
+    <w:qFormat/>
+    <w:pPr>
+      <w:keepNext w:val="true"/>
+      <w:spacing w:before="240" w:after="120"/>
+    </w:pPr>
+    <w:rPr>
+      <w:rFonts w:ascii="Liberation Sans" w:hAnsi="Liberation Sans" w:eastAsia="Noto Sans" w:cs="FreeSans"/>
+      <w:sz w:val="28"/>
+      <w:szCs w:val="28"/>
+    </w:rPr>
+  </w:style>
+  <w:style w:type="paragraph" w:styleId="TextBody">
+    <w:name w:val="Body Text"/>
+    <w:basedOn w:val="Normal"/>
+    <w:pPr>
+      <w:spacing w:lineRule="auto" w:line="276" w:before="0" w:after="140"/>
+    </w:pPr>
+    <w:rPr/>
+  </w:style>
+  <w:style w:type="paragraph" w:styleId="List">
+    <w:name w:val="List"/>
+    <w:basedOn w:val="TextBody"/>
+    <w:pPr/>
+    <w:rPr>
+      <w:rFonts w:cs="FreeSans"/>
+    </w:rPr>
+  </w:style>
+  <w:style w:type="paragraph" w:styleId="Caption">
+    <w:name w:val="Caption"/>
+    <w:basedOn w:val="Normal"/>
+    <w:qFormat/>
+    <w:pPr>
+      <w:suppressLineNumbers/>
+      <w:spacing w:before="120" w:after="120"/>
+    </w:pPr>
+    <w:rPr>
+      <w:rFonts w:cs="FreeSans"/>
+      <w:i/>
+      <w:iCs/>
+      <w:sz w:val="24"/>
+      <w:szCs w:val="24"/>
+    </w:rPr>
+  </w:style>
+  <w:style w:type="paragraph" w:styleId="Index">
+    <w:name w:val="Index"/>
+    <w:basedOn w:val="Normal"/>
+    <w:qFormat/>
+    <w:pPr>
+      <w:suppressLineNumbers/>
+    </w:pPr>
+    <w:rPr>
+      <w:rFonts w:cs="FreeSans"/>
+      <w:lang w:val="zxx" w:eastAsia="zxx" w:bidi="zxx"/>
+    </w:rPr>
+  </w:style>
+  <w:style w:type="paragraph" w:styleId="ListParagraph">
+    <w:name w:val="List Paragraph"/>
+    <w:basedOn w:val="Normal"/>
+    <w:uiPriority w:val="34"/>
+    <w:qFormat/>
+    <w:pPr>
+      <w:spacing w:before="0" w:after="160"/>
+      <w:ind w:left="720" w:hanging="0"/>
+      <w:contextualSpacing/>
+    </w:pPr>
+    <w:rPr/>
+  </w:style>
+  <w:style w:type="numbering" w:styleId="NoList" w:default="1">
+    <w:name w:val="No List"/>
+    <w:uiPriority w:val="99"/>
+    <w:semiHidden/>
+    <w:unhideWhenUsed/>
+    <w:qFormat/>
   </w:style>
   <w:style w:type="table" w:default="1" w:styleId="TableNormal">
     <w:name w:val="Normal Table"/>
@@ -944,7 +1341,6 @@
     <w:semiHidden/>
     <w:unhideWhenUsed/>
     <w:tblPr>
-      <w:tblInd w:w="0" w:type="dxa"/>
       <w:tblCellMar>
         <w:top w:w="0" w:type="dxa"/>
         <w:left w:w="108" w:type="dxa"/>
@@ -952,22 +1348,6 @@
         <w:right w:w="108" w:type="dxa"/>
       </w:tblCellMar>
     </w:tblPr>
-  </w:style>
-  <w:style w:type="numbering" w:default="1" w:styleId="NoList">
-    <w:name w:val="No List"/>
-    <w:uiPriority w:val="99"/>
-    <w:semiHidden/>
-    <w:unhideWhenUsed/>
-  </w:style>
-  <w:style w:type="paragraph" w:styleId="ListParagraph">
-    <w:name w:val="List Paragraph"/>
-    <w:basedOn w:val="Normal"/>
-    <w:uiPriority w:val="34"/>
-    <w:qFormat/>
-    <w:pPr>
-      <w:ind w:left="720"/>
-      <w:contextualSpacing/>
-    </w:pPr>
   </w:style>
 </w:styles>
 </file>

</xml_diff>